<commit_message>
Change / add / Edit something
</commit_message>
<xml_diff>
--- a/Test/Integration Test.docx
+++ b/Test/Integration Test.docx
@@ -125,6 +125,14 @@
           <w:sz w:val="24"/>
           <w:szCs w:val="24"/>
         </w:rPr>
+        <w:t xml:space="preserve">ITC-01: </w:t>
+      </w:r>
+      <w:r>
+        <w:rPr>
+          <w:b/>
+          <w:sz w:val="24"/>
+          <w:szCs w:val="24"/>
+        </w:rPr>
         <w:t>Home page - Register page</w:t>
       </w:r>
     </w:p>
@@ -150,32 +158,18 @@
           <w:insideV w:val="single" w:sz="8" w:space="0" w:color="000000"/>
         </w:tblBorders>
         <w:tblLayout w:type="fixed"/>
-        <w:tblCellMar>
-          <w:top w:w="0" w:type="dxa"/>
-          <w:left w:w="0" w:type="dxa"/>
-          <w:bottom w:w="0" w:type="dxa"/>
-          <w:right w:w="0" w:type="dxa"/>
-        </w:tblCellMar>
         <w:tblLook w:val="0600" w:firstRow="0" w:lastRow="0" w:firstColumn="0" w:lastColumn="0" w:noHBand="1" w:noVBand="1"/>
       </w:tblPr>
       <w:tblGrid>
-        <w:gridCol w:w="1681"/>
-        <w:gridCol w:w="2790"/>
+        <w:gridCol w:w="1134"/>
+        <w:gridCol w:w="3337"/>
         <w:gridCol w:w="2279"/>
         <w:gridCol w:w="2279"/>
       </w:tblGrid>
       <w:tr>
-        <w:tblPrEx>
-          <w:tblCellMar>
-            <w:top w:w="0" w:type="dxa"/>
-            <w:left w:w="0" w:type="dxa"/>
-            <w:bottom w:w="0" w:type="dxa"/>
-            <w:right w:w="0" w:type="dxa"/>
-          </w:tblCellMar>
-        </w:tblPrEx>
-        <w:tc>
-          <w:tcPr>
-            <w:tcW w:w="1680" w:type="dxa"/>
+        <w:tc>
+          <w:tcPr>
+            <w:tcW w:w="1134" w:type="dxa"/>
             <w:shd w:val="clear" w:color="auto" w:fill="CCCCCC"/>
             <w:tcMar>
               <w:top w:w="100" w:type="dxa"/>
@@ -200,13 +194,13 @@
                 <w:sz w:val="24"/>
                 <w:szCs w:val="24"/>
               </w:rPr>
-              <w:t>Test case ID</w:t>
-            </w:r>
-          </w:p>
-        </w:tc>
-        <w:tc>
-          <w:tcPr>
-            <w:tcW w:w="2790" w:type="dxa"/>
+              <w:t>ID</w:t>
+            </w:r>
+          </w:p>
+        </w:tc>
+        <w:tc>
+          <w:tcPr>
+            <w:tcW w:w="3337" w:type="dxa"/>
             <w:shd w:val="clear" w:color="auto" w:fill="CCCCCC"/>
             <w:tcMar>
               <w:top w:w="100" w:type="dxa"/>
@@ -318,17 +312,9 @@
         </w:tc>
       </w:tr>
       <w:tr>
-        <w:tblPrEx>
-          <w:tblCellMar>
-            <w:top w:w="0" w:type="dxa"/>
-            <w:left w:w="0" w:type="dxa"/>
-            <w:bottom w:w="0" w:type="dxa"/>
-            <w:right w:w="0" w:type="dxa"/>
-          </w:tblCellMar>
-        </w:tblPrEx>
-        <w:tc>
-          <w:tcPr>
-            <w:tcW w:w="1680" w:type="dxa"/>
+        <w:tc>
+          <w:tcPr>
+            <w:tcW w:w="1134" w:type="dxa"/>
             <w:tcMar>
               <w:top w:w="100" w:type="dxa"/>
               <w:left w:w="100" w:type="dxa"/>
@@ -340,6 +326,7 @@
             <w:pPr>
               <w:widowControl w:val="0"/>
               <w:spacing w:line="240" w:lineRule="auto"/>
+              <w:jc w:val="center"/>
               <w:rPr>
                 <w:sz w:val="24"/>
                 <w:szCs w:val="24"/>
@@ -356,7 +343,7 @@
         </w:tc>
         <w:tc>
           <w:tcPr>
-            <w:tcW w:w="2790" w:type="dxa"/>
+            <w:tcW w:w="3337" w:type="dxa"/>
             <w:tcMar>
               <w:top w:w="100" w:type="dxa"/>
               <w:left w:w="100" w:type="dxa"/>
@@ -469,6 +456,14 @@
           <w:szCs w:val="24"/>
         </w:rPr>
       </w:pPr>
+      <w:r>
+        <w:rPr>
+          <w:b/>
+          <w:sz w:val="24"/>
+          <w:szCs w:val="24"/>
+        </w:rPr>
+        <w:t xml:space="preserve">ITC-02: </w:t>
+      </w:r>
       <w:r>
         <w:rPr>
           <w:b/>
@@ -500,32 +495,18 @@
           <w:insideV w:val="single" w:sz="8" w:space="0" w:color="000000"/>
         </w:tblBorders>
         <w:tblLayout w:type="fixed"/>
-        <w:tblCellMar>
-          <w:top w:w="0" w:type="dxa"/>
-          <w:left w:w="0" w:type="dxa"/>
-          <w:bottom w:w="0" w:type="dxa"/>
-          <w:right w:w="0" w:type="dxa"/>
-        </w:tblCellMar>
         <w:tblLook w:val="0600" w:firstRow="0" w:lastRow="0" w:firstColumn="0" w:lastColumn="0" w:noHBand="1" w:noVBand="1"/>
       </w:tblPr>
       <w:tblGrid>
-        <w:gridCol w:w="1681"/>
-        <w:gridCol w:w="2790"/>
+        <w:gridCol w:w="1134"/>
+        <w:gridCol w:w="3337"/>
         <w:gridCol w:w="2279"/>
         <w:gridCol w:w="2279"/>
       </w:tblGrid>
       <w:tr>
-        <w:tblPrEx>
-          <w:tblCellMar>
-            <w:top w:w="0" w:type="dxa"/>
-            <w:left w:w="0" w:type="dxa"/>
-            <w:bottom w:w="0" w:type="dxa"/>
-            <w:right w:w="0" w:type="dxa"/>
-          </w:tblCellMar>
-        </w:tblPrEx>
-        <w:tc>
-          <w:tcPr>
-            <w:tcW w:w="1680" w:type="dxa"/>
+        <w:tc>
+          <w:tcPr>
+            <w:tcW w:w="1134" w:type="dxa"/>
             <w:shd w:val="clear" w:color="auto" w:fill="CCCCCC"/>
             <w:tcMar>
               <w:top w:w="100" w:type="dxa"/>
@@ -549,13 +530,13 @@
                 <w:sz w:val="24"/>
                 <w:szCs w:val="24"/>
               </w:rPr>
-              <w:t>Test case ID</w:t>
-            </w:r>
-          </w:p>
-        </w:tc>
-        <w:tc>
-          <w:tcPr>
-            <w:tcW w:w="2790" w:type="dxa"/>
+              <w:t>ID</w:t>
+            </w:r>
+          </w:p>
+        </w:tc>
+        <w:tc>
+          <w:tcPr>
+            <w:tcW w:w="3337" w:type="dxa"/>
             <w:shd w:val="clear" w:color="auto" w:fill="CCCCCC"/>
             <w:tcMar>
               <w:top w:w="100" w:type="dxa"/>
@@ -664,27 +645,20 @@
         </w:tc>
       </w:tr>
       <w:tr>
-        <w:tblPrEx>
-          <w:tblCellMar>
-            <w:top w:w="0" w:type="dxa"/>
-            <w:left w:w="0" w:type="dxa"/>
-            <w:bottom w:w="0" w:type="dxa"/>
-            <w:right w:w="0" w:type="dxa"/>
-          </w:tblCellMar>
-        </w:tblPrEx>
-        <w:tc>
-          <w:tcPr>
-            <w:tcW w:w="1680" w:type="dxa"/>
-            <w:tcMar>
-              <w:top w:w="100" w:type="dxa"/>
-              <w:left w:w="100" w:type="dxa"/>
-              <w:bottom w:w="100" w:type="dxa"/>
-              <w:right w:w="100" w:type="dxa"/>
-            </w:tcMar>
-          </w:tcPr>
-          <w:p>
-            <w:pPr>
-              <w:spacing w:line="240" w:lineRule="auto"/>
+        <w:tc>
+          <w:tcPr>
+            <w:tcW w:w="1134" w:type="dxa"/>
+            <w:tcMar>
+              <w:top w:w="100" w:type="dxa"/>
+              <w:left w:w="100" w:type="dxa"/>
+              <w:bottom w:w="100" w:type="dxa"/>
+              <w:right w:w="100" w:type="dxa"/>
+            </w:tcMar>
+          </w:tcPr>
+          <w:p>
+            <w:pPr>
+              <w:spacing w:line="240" w:lineRule="auto"/>
+              <w:jc w:val="center"/>
               <w:rPr>
                 <w:sz w:val="24"/>
                 <w:szCs w:val="24"/>
@@ -701,7 +675,7 @@
         </w:tc>
         <w:tc>
           <w:tcPr>
-            <w:tcW w:w="2790" w:type="dxa"/>
+            <w:tcW w:w="3337" w:type="dxa"/>
             <w:tcMar>
               <w:top w:w="100" w:type="dxa"/>
               <w:left w:w="100" w:type="dxa"/>
@@ -753,16 +727,7 @@
                 <w:szCs w:val="24"/>
                 <w:highlight w:val="white"/>
               </w:rPr>
-              <w:t xml:space="preserve">Select language </w:t>
-            </w:r>
-            <w:r>
-              <w:rPr>
-                <w:color w:val="343434"/>
-                <w:sz w:val="24"/>
-                <w:szCs w:val="24"/>
-                <w:highlight w:val="white"/>
-              </w:rPr>
-              <w:t xml:space="preserve">button (EN/TH) </w:t>
+              <w:t xml:space="preserve">Select language button (EN/TH) </w:t>
             </w:r>
           </w:p>
         </w:tc>
@@ -820,6 +785,14 @@
           <w:szCs w:val="24"/>
         </w:rPr>
       </w:pPr>
+      <w:r>
+        <w:rPr>
+          <w:b/>
+          <w:sz w:val="24"/>
+          <w:szCs w:val="24"/>
+        </w:rPr>
+        <w:t xml:space="preserve">ITC-03: </w:t>
+      </w:r>
       <w:r>
         <w:rPr>
           <w:b/>
@@ -851,12 +824,6 @@
           <w:insideV w:val="single" w:sz="8" w:space="0" w:color="000000"/>
         </w:tblBorders>
         <w:tblLayout w:type="fixed"/>
-        <w:tblCellMar>
-          <w:top w:w="0" w:type="dxa"/>
-          <w:left w:w="0" w:type="dxa"/>
-          <w:bottom w:w="0" w:type="dxa"/>
-          <w:right w:w="0" w:type="dxa"/>
-        </w:tblCellMar>
         <w:tblLook w:val="0600" w:firstRow="0" w:lastRow="0" w:firstColumn="0" w:lastColumn="0" w:noHBand="1" w:noVBand="1"/>
       </w:tblPr>
       <w:tblGrid>
@@ -866,14 +833,6 @@
         <w:gridCol w:w="2279"/>
       </w:tblGrid>
       <w:tr>
-        <w:tblPrEx>
-          <w:tblCellMar>
-            <w:top w:w="0" w:type="dxa"/>
-            <w:left w:w="0" w:type="dxa"/>
-            <w:bottom w:w="0" w:type="dxa"/>
-            <w:right w:w="0" w:type="dxa"/>
-          </w:tblCellMar>
-        </w:tblPrEx>
         <w:tc>
           <w:tcPr>
             <w:tcW w:w="1680" w:type="dxa"/>
@@ -900,7 +859,7 @@
                 <w:sz w:val="24"/>
                 <w:szCs w:val="24"/>
               </w:rPr>
-              <w:t>Test case ID</w:t>
+              <w:t>ID</w:t>
             </w:r>
           </w:p>
         </w:tc>
@@ -1015,14 +974,6 @@
         </w:tc>
       </w:tr>
       <w:tr>
-        <w:tblPrEx>
-          <w:tblCellMar>
-            <w:top w:w="0" w:type="dxa"/>
-            <w:left w:w="0" w:type="dxa"/>
-            <w:bottom w:w="0" w:type="dxa"/>
-            <w:right w:w="0" w:type="dxa"/>
-          </w:tblCellMar>
-        </w:tblPrEx>
         <w:tc>
           <w:tcPr>
             <w:tcW w:w="1680" w:type="dxa"/>
@@ -1075,7 +1026,7 @@
                 <w:szCs w:val="24"/>
                 <w:highlight w:val="white"/>
               </w:rPr>
-              <w:t xml:space="preserve">Check the interface link </w:t>
+              <w:t xml:space="preserve">Check the interface link between the Home </w:t>
             </w:r>
             <w:r>
               <w:rPr>
@@ -1085,16 +1036,7 @@
                 <w:highlight w:val="white"/>
               </w:rPr>
               <w:lastRenderedPageBreak/>
-              <w:t xml:space="preserve">between the Home page and Activities </w:t>
-            </w:r>
-            <w:r>
-              <w:rPr>
-                <w:color w:val="343434"/>
-                <w:sz w:val="24"/>
-                <w:szCs w:val="24"/>
-                <w:highlight w:val="white"/>
-              </w:rPr>
-              <w:t>page</w:t>
+              <w:t>page and Activities page</w:t>
             </w:r>
           </w:p>
         </w:tc>
@@ -1131,68 +1073,41 @@
                 <w:sz w:val="24"/>
                 <w:szCs w:val="24"/>
               </w:rPr>
-              <w:t xml:space="preserve">activities </w:t>
-            </w:r>
-            <w:r>
-              <w:rPr>
-                <w:sz w:val="24"/>
-                <w:szCs w:val="24"/>
-              </w:rPr>
-              <w:lastRenderedPageBreak/>
-              <w:t>link on menu bar.</w:t>
-            </w:r>
-          </w:p>
-        </w:tc>
-        <w:tc>
-          <w:tcPr>
-            <w:tcW w:w="2279" w:type="dxa"/>
-            <w:tcMar>
-              <w:top w:w="100" w:type="dxa"/>
-              <w:left w:w="100" w:type="dxa"/>
-              <w:bottom w:w="100" w:type="dxa"/>
-              <w:right w:w="100" w:type="dxa"/>
-            </w:tcMar>
-          </w:tcPr>
-          <w:p>
-            <w:pPr>
-              <w:spacing w:line="240" w:lineRule="auto"/>
-              <w:rPr>
-                <w:sz w:val="24"/>
-                <w:szCs w:val="24"/>
-              </w:rPr>
-            </w:pPr>
-            <w:r>
-              <w:rPr>
-                <w:color w:val="343434"/>
-                <w:sz w:val="24"/>
-                <w:szCs w:val="24"/>
-                <w:highlight w:val="white"/>
-              </w:rPr>
-              <w:lastRenderedPageBreak/>
-              <w:t xml:space="preserve">To be directed to </w:t>
-            </w:r>
-            <w:r>
-              <w:rPr>
-                <w:color w:val="343434"/>
-                <w:sz w:val="24"/>
-                <w:szCs w:val="24"/>
-                <w:highlight w:val="white"/>
-              </w:rPr>
-              <w:lastRenderedPageBreak/>
-              <w:t>the Activities page.</w:t>
+              <w:t>activities link on menu bar.</w:t>
+            </w:r>
+          </w:p>
+        </w:tc>
+        <w:tc>
+          <w:tcPr>
+            <w:tcW w:w="2279" w:type="dxa"/>
+            <w:tcMar>
+              <w:top w:w="100" w:type="dxa"/>
+              <w:left w:w="100" w:type="dxa"/>
+              <w:bottom w:w="100" w:type="dxa"/>
+              <w:right w:w="100" w:type="dxa"/>
+            </w:tcMar>
+          </w:tcPr>
+          <w:p>
+            <w:pPr>
+              <w:spacing w:line="240" w:lineRule="auto"/>
+              <w:rPr>
+                <w:sz w:val="24"/>
+                <w:szCs w:val="24"/>
+              </w:rPr>
+            </w:pPr>
+            <w:r>
+              <w:rPr>
+                <w:color w:val="343434"/>
+                <w:sz w:val="24"/>
+                <w:szCs w:val="24"/>
+                <w:highlight w:val="white"/>
+              </w:rPr>
+              <w:t>To be directed to the Activities page.</w:t>
             </w:r>
           </w:p>
         </w:tc>
       </w:tr>
       <w:tr>
-        <w:tblPrEx>
-          <w:tblCellMar>
-            <w:top w:w="0" w:type="dxa"/>
-            <w:left w:w="0" w:type="dxa"/>
-            <w:bottom w:w="0" w:type="dxa"/>
-            <w:right w:w="0" w:type="dxa"/>
-          </w:tblCellMar>
-        </w:tblPrEx>
         <w:tc>
           <w:tcPr>
             <w:tcW w:w="1680" w:type="dxa"/>
@@ -1333,6 +1248,14 @@
           <w:szCs w:val="24"/>
         </w:rPr>
       </w:pPr>
+      <w:r>
+        <w:rPr>
+          <w:b/>
+          <w:sz w:val="24"/>
+          <w:szCs w:val="24"/>
+        </w:rPr>
+        <w:t xml:space="preserve">ITC-04: </w:t>
+      </w:r>
       <w:r>
         <w:rPr>
           <w:b/>
@@ -1380,12 +1303,6 @@
           <w:insideV w:val="single" w:sz="8" w:space="0" w:color="000000"/>
         </w:tblBorders>
         <w:tblLayout w:type="fixed"/>
-        <w:tblCellMar>
-          <w:top w:w="0" w:type="dxa"/>
-          <w:left w:w="0" w:type="dxa"/>
-          <w:bottom w:w="0" w:type="dxa"/>
-          <w:right w:w="0" w:type="dxa"/>
-        </w:tblCellMar>
         <w:tblLook w:val="0600" w:firstRow="0" w:lastRow="0" w:firstColumn="0" w:lastColumn="0" w:noHBand="1" w:noVBand="1"/>
       </w:tblPr>
       <w:tblGrid>
@@ -1395,14 +1312,6 @@
         <w:gridCol w:w="2279"/>
       </w:tblGrid>
       <w:tr>
-        <w:tblPrEx>
-          <w:tblCellMar>
-            <w:top w:w="0" w:type="dxa"/>
-            <w:left w:w="0" w:type="dxa"/>
-            <w:bottom w:w="0" w:type="dxa"/>
-            <w:right w:w="0" w:type="dxa"/>
-          </w:tblCellMar>
-        </w:tblPrEx>
         <w:tc>
           <w:tcPr>
             <w:tcW w:w="1680" w:type="dxa"/>
@@ -1429,7 +1338,7 @@
                 <w:sz w:val="24"/>
                 <w:szCs w:val="24"/>
               </w:rPr>
-              <w:t>Test case ID</w:t>
+              <w:t>ID</w:t>
             </w:r>
           </w:p>
         </w:tc>
@@ -1544,14 +1453,6 @@
         </w:tc>
       </w:tr>
       <w:tr>
-        <w:tblPrEx>
-          <w:tblCellMar>
-            <w:top w:w="0" w:type="dxa"/>
-            <w:left w:w="0" w:type="dxa"/>
-            <w:bottom w:w="0" w:type="dxa"/>
-            <w:right w:w="0" w:type="dxa"/>
-          </w:tblCellMar>
-        </w:tblPrEx>
         <w:tc>
           <w:tcPr>
             <w:tcW w:w="1680" w:type="dxa"/>
@@ -1668,14 +1569,6 @@
         </w:tc>
       </w:tr>
       <w:tr>
-        <w:tblPrEx>
-          <w:tblCellMar>
-            <w:top w:w="0" w:type="dxa"/>
-            <w:left w:w="0" w:type="dxa"/>
-            <w:bottom w:w="0" w:type="dxa"/>
-            <w:right w:w="0" w:type="dxa"/>
-          </w:tblCellMar>
-        </w:tblPrEx>
         <w:tc>
           <w:tcPr>
             <w:tcW w:w="1680" w:type="dxa"/>
@@ -1792,14 +1685,6 @@
         </w:tc>
       </w:tr>
       <w:tr>
-        <w:tblPrEx>
-          <w:tblCellMar>
-            <w:top w:w="0" w:type="dxa"/>
-            <w:left w:w="0" w:type="dxa"/>
-            <w:bottom w:w="0" w:type="dxa"/>
-            <w:right w:w="0" w:type="dxa"/>
-          </w:tblCellMar>
-        </w:tblPrEx>
         <w:tc>
           <w:tcPr>
             <w:tcW w:w="1680" w:type="dxa"/>
@@ -1939,6 +1824,14 @@
           <w:szCs w:val="24"/>
         </w:rPr>
       </w:pPr>
+      <w:r>
+        <w:rPr>
+          <w:b/>
+          <w:sz w:val="24"/>
+          <w:szCs w:val="24"/>
+        </w:rPr>
+        <w:t xml:space="preserve">ITC-05: </w:t>
+      </w:r>
       <w:r>
         <w:rPr>
           <w:b/>
@@ -1970,12 +1863,6 @@
           <w:insideV w:val="single" w:sz="8" w:space="0" w:color="000000"/>
         </w:tblBorders>
         <w:tblLayout w:type="fixed"/>
-        <w:tblCellMar>
-          <w:top w:w="0" w:type="dxa"/>
-          <w:left w:w="0" w:type="dxa"/>
-          <w:bottom w:w="0" w:type="dxa"/>
-          <w:right w:w="0" w:type="dxa"/>
-        </w:tblCellMar>
         <w:tblLook w:val="0600" w:firstRow="0" w:lastRow="0" w:firstColumn="0" w:lastColumn="0" w:noHBand="1" w:noVBand="1"/>
       </w:tblPr>
       <w:tblGrid>
@@ -1985,14 +1872,6 @@
         <w:gridCol w:w="2279"/>
       </w:tblGrid>
       <w:tr>
-        <w:tblPrEx>
-          <w:tblCellMar>
-            <w:top w:w="0" w:type="dxa"/>
-            <w:left w:w="0" w:type="dxa"/>
-            <w:bottom w:w="0" w:type="dxa"/>
-            <w:right w:w="0" w:type="dxa"/>
-          </w:tblCellMar>
-        </w:tblPrEx>
         <w:tc>
           <w:tcPr>
             <w:tcW w:w="1680" w:type="dxa"/>
@@ -2019,7 +1898,7 @@
                 <w:sz w:val="24"/>
                 <w:szCs w:val="24"/>
               </w:rPr>
-              <w:t>Test case ID</w:t>
+              <w:t>ID</w:t>
             </w:r>
           </w:p>
         </w:tc>
@@ -2128,28 +2007,12 @@
                 <w:sz w:val="24"/>
                 <w:szCs w:val="24"/>
               </w:rPr>
-              <w:t>Resul</w:t>
-            </w:r>
-            <w:r>
-              <w:rPr>
-                <w:b/>
-                <w:sz w:val="24"/>
-                <w:szCs w:val="24"/>
-              </w:rPr>
-              <w:t>t</w:t>
+              <w:t>Result</w:t>
             </w:r>
           </w:p>
         </w:tc>
       </w:tr>
       <w:tr>
-        <w:tblPrEx>
-          <w:tblCellMar>
-            <w:top w:w="0" w:type="dxa"/>
-            <w:left w:w="0" w:type="dxa"/>
-            <w:bottom w:w="0" w:type="dxa"/>
-            <w:right w:w="0" w:type="dxa"/>
-          </w:tblCellMar>
-        </w:tblPrEx>
         <w:tc>
           <w:tcPr>
             <w:tcW w:w="1680" w:type="dxa"/>
@@ -2295,7 +2158,7 @@
           <w:sz w:val="24"/>
           <w:szCs w:val="24"/>
         </w:rPr>
-        <w:t xml:space="preserve">Home page - </w:t>
+        <w:t xml:space="preserve">ITC-06: </w:t>
       </w:r>
       <w:r>
         <w:rPr>
@@ -2303,7 +2166,7 @@
           <w:sz w:val="24"/>
           <w:szCs w:val="24"/>
         </w:rPr>
-        <w:t>Q&amp;A page</w:t>
+        <w:t>Home page - Q&amp;A page</w:t>
       </w:r>
     </w:p>
     <w:p>
@@ -2328,12 +2191,6 @@
           <w:insideV w:val="single" w:sz="8" w:space="0" w:color="000000"/>
         </w:tblBorders>
         <w:tblLayout w:type="fixed"/>
-        <w:tblCellMar>
-          <w:top w:w="0" w:type="dxa"/>
-          <w:left w:w="0" w:type="dxa"/>
-          <w:bottom w:w="0" w:type="dxa"/>
-          <w:right w:w="0" w:type="dxa"/>
-        </w:tblCellMar>
         <w:tblLook w:val="0600" w:firstRow="0" w:lastRow="0" w:firstColumn="0" w:lastColumn="0" w:noHBand="1" w:noVBand="1"/>
       </w:tblPr>
       <w:tblGrid>
@@ -2343,14 +2200,6 @@
         <w:gridCol w:w="2279"/>
       </w:tblGrid>
       <w:tr>
-        <w:tblPrEx>
-          <w:tblCellMar>
-            <w:top w:w="0" w:type="dxa"/>
-            <w:left w:w="0" w:type="dxa"/>
-            <w:bottom w:w="0" w:type="dxa"/>
-            <w:right w:w="0" w:type="dxa"/>
-          </w:tblCellMar>
-        </w:tblPrEx>
         <w:tc>
           <w:tcPr>
             <w:tcW w:w="1680" w:type="dxa"/>
@@ -2377,7 +2226,7 @@
                 <w:sz w:val="24"/>
                 <w:szCs w:val="24"/>
               </w:rPr>
-              <w:t>Test case ID</w:t>
+              <w:t>ID</w:t>
             </w:r>
           </w:p>
         </w:tc>
@@ -2492,14 +2341,6 @@
         </w:tc>
       </w:tr>
       <w:tr>
-        <w:tblPrEx>
-          <w:tblCellMar>
-            <w:top w:w="0" w:type="dxa"/>
-            <w:left w:w="0" w:type="dxa"/>
-            <w:bottom w:w="0" w:type="dxa"/>
-            <w:right w:w="0" w:type="dxa"/>
-          </w:tblCellMar>
-        </w:tblPrEx>
         <w:tc>
           <w:tcPr>
             <w:tcW w:w="1680" w:type="dxa"/>
@@ -2552,46 +2393,35 @@
                 <w:szCs w:val="24"/>
                 <w:highlight w:val="white"/>
               </w:rPr>
-              <w:t xml:space="preserve">Check the interface link between the Home </w:t>
-            </w:r>
-            <w:r>
-              <w:rPr>
-                <w:color w:val="343434"/>
-                <w:sz w:val="24"/>
-                <w:szCs w:val="24"/>
-                <w:highlight w:val="white"/>
-              </w:rPr>
-              <w:lastRenderedPageBreak/>
-              <w:t>page and Q&amp;A page</w:t>
-            </w:r>
-          </w:p>
-        </w:tc>
-        <w:tc>
-          <w:tcPr>
-            <w:tcW w:w="2279" w:type="dxa"/>
-            <w:tcMar>
-              <w:top w:w="100" w:type="dxa"/>
-              <w:left w:w="100" w:type="dxa"/>
-              <w:bottom w:w="100" w:type="dxa"/>
-              <w:right w:w="100" w:type="dxa"/>
-            </w:tcMar>
-          </w:tcPr>
-          <w:p>
-            <w:pPr>
-              <w:spacing w:line="240" w:lineRule="auto"/>
-              <w:rPr>
-                <w:sz w:val="24"/>
-                <w:szCs w:val="24"/>
-              </w:rPr>
-            </w:pPr>
-            <w:r>
-              <w:rPr>
-                <w:color w:val="343434"/>
-                <w:sz w:val="24"/>
-                <w:szCs w:val="24"/>
-                <w:highlight w:val="white"/>
-              </w:rPr>
-              <w:lastRenderedPageBreak/>
+              <w:t>Check the interface link between the Home page and Q&amp;A page</w:t>
+            </w:r>
+          </w:p>
+        </w:tc>
+        <w:tc>
+          <w:tcPr>
+            <w:tcW w:w="2279" w:type="dxa"/>
+            <w:tcMar>
+              <w:top w:w="100" w:type="dxa"/>
+              <w:left w:w="100" w:type="dxa"/>
+              <w:bottom w:w="100" w:type="dxa"/>
+              <w:right w:w="100" w:type="dxa"/>
+            </w:tcMar>
+          </w:tcPr>
+          <w:p>
+            <w:pPr>
+              <w:spacing w:line="240" w:lineRule="auto"/>
+              <w:rPr>
+                <w:sz w:val="24"/>
+                <w:szCs w:val="24"/>
+              </w:rPr>
+            </w:pPr>
+            <w:r>
+              <w:rPr>
+                <w:color w:val="343434"/>
+                <w:sz w:val="24"/>
+                <w:szCs w:val="24"/>
+                <w:highlight w:val="white"/>
+              </w:rPr>
               <w:t xml:space="preserve">Select </w:t>
             </w:r>
             <w:proofErr w:type="spellStart"/>
@@ -2662,21 +2492,13 @@
           <w:szCs w:val="24"/>
         </w:rPr>
       </w:pPr>
-    </w:p>
-    <w:p>
-      <w:pPr>
-        <w:rPr>
-          <w:sz w:val="24"/>
-          <w:szCs w:val="24"/>
-        </w:rPr>
-      </w:pPr>
       <w:r>
         <w:rPr>
           <w:b/>
           <w:sz w:val="24"/>
           <w:szCs w:val="24"/>
         </w:rPr>
-        <w:t xml:space="preserve">Home page - </w:t>
+        <w:t xml:space="preserve">ITC-07: </w:t>
       </w:r>
       <w:r>
         <w:rPr>
@@ -2684,7 +2506,7 @@
           <w:sz w:val="24"/>
           <w:szCs w:val="24"/>
         </w:rPr>
-        <w:t>Contact page</w:t>
+        <w:t>Home page - Contact page</w:t>
       </w:r>
     </w:p>
     <w:p>
@@ -2709,12 +2531,6 @@
           <w:insideV w:val="single" w:sz="8" w:space="0" w:color="000000"/>
         </w:tblBorders>
         <w:tblLayout w:type="fixed"/>
-        <w:tblCellMar>
-          <w:top w:w="0" w:type="dxa"/>
-          <w:left w:w="0" w:type="dxa"/>
-          <w:bottom w:w="0" w:type="dxa"/>
-          <w:right w:w="0" w:type="dxa"/>
-        </w:tblCellMar>
         <w:tblLook w:val="0600" w:firstRow="0" w:lastRow="0" w:firstColumn="0" w:lastColumn="0" w:noHBand="1" w:noVBand="1"/>
       </w:tblPr>
       <w:tblGrid>
@@ -2724,14 +2540,6 @@
         <w:gridCol w:w="2279"/>
       </w:tblGrid>
       <w:tr>
-        <w:tblPrEx>
-          <w:tblCellMar>
-            <w:top w:w="0" w:type="dxa"/>
-            <w:left w:w="0" w:type="dxa"/>
-            <w:bottom w:w="0" w:type="dxa"/>
-            <w:right w:w="0" w:type="dxa"/>
-          </w:tblCellMar>
-        </w:tblPrEx>
         <w:tc>
           <w:tcPr>
             <w:tcW w:w="1680" w:type="dxa"/>
@@ -2758,7 +2566,7 @@
                 <w:sz w:val="24"/>
                 <w:szCs w:val="24"/>
               </w:rPr>
-              <w:t>Test case ID</w:t>
+              <w:t>ID</w:t>
             </w:r>
           </w:p>
         </w:tc>
@@ -2873,14 +2681,6 @@
         </w:tc>
       </w:tr>
       <w:tr>
-        <w:tblPrEx>
-          <w:tblCellMar>
-            <w:top w:w="0" w:type="dxa"/>
-            <w:left w:w="0" w:type="dxa"/>
-            <w:bottom w:w="0" w:type="dxa"/>
-            <w:right w:w="0" w:type="dxa"/>
-          </w:tblCellMar>
-        </w:tblPrEx>
         <w:tc>
           <w:tcPr>
             <w:tcW w:w="1680" w:type="dxa"/>
@@ -3026,7 +2826,7 @@
           <w:sz w:val="24"/>
           <w:szCs w:val="24"/>
         </w:rPr>
-        <w:t xml:space="preserve">Home page - </w:t>
+        <w:t xml:space="preserve">ITC-08: </w:t>
       </w:r>
       <w:r>
         <w:rPr>
@@ -3034,7 +2834,7 @@
           <w:sz w:val="24"/>
           <w:szCs w:val="24"/>
         </w:rPr>
-        <w:t>Map page</w:t>
+        <w:t>Home page - Map page</w:t>
       </w:r>
     </w:p>
     <w:p>
@@ -3059,12 +2859,6 @@
           <w:insideV w:val="single" w:sz="8" w:space="0" w:color="000000"/>
         </w:tblBorders>
         <w:tblLayout w:type="fixed"/>
-        <w:tblCellMar>
-          <w:top w:w="0" w:type="dxa"/>
-          <w:left w:w="0" w:type="dxa"/>
-          <w:bottom w:w="0" w:type="dxa"/>
-          <w:right w:w="0" w:type="dxa"/>
-        </w:tblCellMar>
         <w:tblLook w:val="0600" w:firstRow="0" w:lastRow="0" w:firstColumn="0" w:lastColumn="0" w:noHBand="1" w:noVBand="1"/>
       </w:tblPr>
       <w:tblGrid>
@@ -3074,14 +2868,6 @@
         <w:gridCol w:w="2279"/>
       </w:tblGrid>
       <w:tr>
-        <w:tblPrEx>
-          <w:tblCellMar>
-            <w:top w:w="0" w:type="dxa"/>
-            <w:left w:w="0" w:type="dxa"/>
-            <w:bottom w:w="0" w:type="dxa"/>
-            <w:right w:w="0" w:type="dxa"/>
-          </w:tblCellMar>
-        </w:tblPrEx>
         <w:tc>
           <w:tcPr>
             <w:tcW w:w="1680" w:type="dxa"/>
@@ -3108,7 +2894,7 @@
                 <w:sz w:val="24"/>
                 <w:szCs w:val="24"/>
               </w:rPr>
-              <w:t>Test case ID</w:t>
+              <w:t>ID</w:t>
             </w:r>
           </w:p>
         </w:tc>
@@ -3223,14 +3009,6 @@
         </w:tc>
       </w:tr>
       <w:tr>
-        <w:tblPrEx>
-          <w:tblCellMar>
-            <w:top w:w="0" w:type="dxa"/>
-            <w:left w:w="0" w:type="dxa"/>
-            <w:bottom w:w="0" w:type="dxa"/>
-            <w:right w:w="0" w:type="dxa"/>
-          </w:tblCellMar>
-        </w:tblPrEx>
         <w:tc>
           <w:tcPr>
             <w:tcW w:w="1680" w:type="dxa"/>
@@ -3376,7 +3154,7 @@
           <w:sz w:val="24"/>
           <w:szCs w:val="24"/>
         </w:rPr>
-        <w:t xml:space="preserve">Home page - </w:t>
+        <w:t xml:space="preserve">ITC-09: </w:t>
       </w:r>
       <w:r>
         <w:rPr>
@@ -3384,7 +3162,7 @@
           <w:sz w:val="24"/>
           <w:szCs w:val="24"/>
         </w:rPr>
-        <w:t>Facebook fan page</w:t>
+        <w:t>Home page - Facebook fan page</w:t>
       </w:r>
     </w:p>
     <w:p>
@@ -3409,12 +3187,6 @@
           <w:insideV w:val="single" w:sz="8" w:space="0" w:color="000000"/>
         </w:tblBorders>
         <w:tblLayout w:type="fixed"/>
-        <w:tblCellMar>
-          <w:top w:w="0" w:type="dxa"/>
-          <w:left w:w="0" w:type="dxa"/>
-          <w:bottom w:w="0" w:type="dxa"/>
-          <w:right w:w="0" w:type="dxa"/>
-        </w:tblCellMar>
         <w:tblLook w:val="0600" w:firstRow="0" w:lastRow="0" w:firstColumn="0" w:lastColumn="0" w:noHBand="1" w:noVBand="1"/>
       </w:tblPr>
       <w:tblGrid>
@@ -3424,14 +3196,6 @@
         <w:gridCol w:w="2279"/>
       </w:tblGrid>
       <w:tr>
-        <w:tblPrEx>
-          <w:tblCellMar>
-            <w:top w:w="0" w:type="dxa"/>
-            <w:left w:w="0" w:type="dxa"/>
-            <w:bottom w:w="0" w:type="dxa"/>
-            <w:right w:w="0" w:type="dxa"/>
-          </w:tblCellMar>
-        </w:tblPrEx>
         <w:tc>
           <w:tcPr>
             <w:tcW w:w="1680" w:type="dxa"/>
@@ -3458,7 +3222,7 @@
                 <w:sz w:val="24"/>
                 <w:szCs w:val="24"/>
               </w:rPr>
-              <w:t>Test case ID</w:t>
+              <w:t>ID</w:t>
             </w:r>
           </w:p>
         </w:tc>
@@ -3573,14 +3337,6 @@
         </w:tc>
       </w:tr>
       <w:tr>
-        <w:tblPrEx>
-          <w:tblCellMar>
-            <w:top w:w="0" w:type="dxa"/>
-            <w:left w:w="0" w:type="dxa"/>
-            <w:bottom w:w="0" w:type="dxa"/>
-            <w:right w:w="0" w:type="dxa"/>
-          </w:tblCellMar>
-        </w:tblPrEx>
         <w:tc>
           <w:tcPr>
             <w:tcW w:w="1680" w:type="dxa"/>
@@ -3799,7 +3555,7 @@
           <w:szCs w:val="24"/>
         </w:rPr>
         <w:drawing>
-          <wp:inline distT="114300" distB="114300" distL="114300" distR="114300" wp14:anchorId="093B8D69" wp14:editId="4CACB941">
+          <wp:inline distT="114300" distB="114300" distL="114300" distR="114300" wp14:anchorId="5BE878EC" wp14:editId="0073EE99">
             <wp:extent cx="5734050" cy="2858880"/>
             <wp:effectExtent l="0" t="0" r="0" b="0"/>
             <wp:docPr id="2" name="image04.png"/>
@@ -3864,6 +3620,14 @@
           <w:sz w:val="24"/>
           <w:szCs w:val="24"/>
         </w:rPr>
+        <w:t xml:space="preserve">ITC-10: </w:t>
+      </w:r>
+      <w:r>
+        <w:rPr>
+          <w:b/>
+          <w:sz w:val="24"/>
+          <w:szCs w:val="24"/>
+        </w:rPr>
         <w:t>Home page - Language module</w:t>
       </w:r>
     </w:p>
@@ -3889,12 +3653,6 @@
           <w:insideV w:val="single" w:sz="8" w:space="0" w:color="000000"/>
         </w:tblBorders>
         <w:tblLayout w:type="fixed"/>
-        <w:tblCellMar>
-          <w:top w:w="0" w:type="dxa"/>
-          <w:left w:w="0" w:type="dxa"/>
-          <w:bottom w:w="0" w:type="dxa"/>
-          <w:right w:w="0" w:type="dxa"/>
-        </w:tblCellMar>
         <w:tblLook w:val="0600" w:firstRow="0" w:lastRow="0" w:firstColumn="0" w:lastColumn="0" w:noHBand="1" w:noVBand="1"/>
       </w:tblPr>
       <w:tblGrid>
@@ -3904,14 +3662,6 @@
         <w:gridCol w:w="2279"/>
       </w:tblGrid>
       <w:tr>
-        <w:tblPrEx>
-          <w:tblCellMar>
-            <w:top w:w="0" w:type="dxa"/>
-            <w:left w:w="0" w:type="dxa"/>
-            <w:bottom w:w="0" w:type="dxa"/>
-            <w:right w:w="0" w:type="dxa"/>
-          </w:tblCellMar>
-        </w:tblPrEx>
         <w:tc>
           <w:tcPr>
             <w:tcW w:w="1680" w:type="dxa"/>
@@ -3938,7 +3688,7 @@
                 <w:sz w:val="24"/>
                 <w:szCs w:val="24"/>
               </w:rPr>
-              <w:t>Test case ID</w:t>
+              <w:t>ID</w:t>
             </w:r>
           </w:p>
         </w:tc>
@@ -4053,14 +3803,6 @@
         </w:tc>
       </w:tr>
       <w:tr>
-        <w:tblPrEx>
-          <w:tblCellMar>
-            <w:top w:w="0" w:type="dxa"/>
-            <w:left w:w="0" w:type="dxa"/>
-            <w:bottom w:w="0" w:type="dxa"/>
-            <w:right w:w="0" w:type="dxa"/>
-          </w:tblCellMar>
-        </w:tblPrEx>
         <w:tc>
           <w:tcPr>
             <w:tcW w:w="1680" w:type="dxa"/>
@@ -4142,16 +3884,7 @@
                 <w:szCs w:val="24"/>
                 <w:highlight w:val="white"/>
               </w:rPr>
-              <w:t xml:space="preserve">Select language </w:t>
-            </w:r>
-            <w:r>
-              <w:rPr>
-                <w:color w:val="343434"/>
-                <w:sz w:val="24"/>
-                <w:szCs w:val="24"/>
-                <w:highlight w:val="white"/>
-              </w:rPr>
-              <w:t xml:space="preserve">button (EN/TH) </w:t>
+              <w:t xml:space="preserve">Select language button (EN/TH) </w:t>
             </w:r>
           </w:p>
         </w:tc>
@@ -4209,6 +3942,14 @@
           <w:szCs w:val="24"/>
         </w:rPr>
       </w:pPr>
+      <w:r>
+        <w:rPr>
+          <w:b/>
+          <w:sz w:val="24"/>
+          <w:szCs w:val="24"/>
+        </w:rPr>
+        <w:t xml:space="preserve">ITC-11: </w:t>
+      </w:r>
       <w:r>
         <w:rPr>
           <w:b/>
@@ -4240,12 +3981,6 @@
           <w:insideV w:val="single" w:sz="8" w:space="0" w:color="000000"/>
         </w:tblBorders>
         <w:tblLayout w:type="fixed"/>
-        <w:tblCellMar>
-          <w:top w:w="0" w:type="dxa"/>
-          <w:left w:w="0" w:type="dxa"/>
-          <w:bottom w:w="0" w:type="dxa"/>
-          <w:right w:w="0" w:type="dxa"/>
-        </w:tblCellMar>
         <w:tblLook w:val="0600" w:firstRow="0" w:lastRow="0" w:firstColumn="0" w:lastColumn="0" w:noHBand="1" w:noVBand="1"/>
       </w:tblPr>
       <w:tblGrid>
@@ -4255,14 +3990,6 @@
         <w:gridCol w:w="2279"/>
       </w:tblGrid>
       <w:tr>
-        <w:tblPrEx>
-          <w:tblCellMar>
-            <w:top w:w="0" w:type="dxa"/>
-            <w:left w:w="0" w:type="dxa"/>
-            <w:bottom w:w="0" w:type="dxa"/>
-            <w:right w:w="0" w:type="dxa"/>
-          </w:tblCellMar>
-        </w:tblPrEx>
         <w:tc>
           <w:tcPr>
             <w:tcW w:w="1680" w:type="dxa"/>
@@ -4289,7 +4016,7 @@
                 <w:sz w:val="24"/>
                 <w:szCs w:val="24"/>
               </w:rPr>
-              <w:t>Test case ID</w:t>
+              <w:t>ID</w:t>
             </w:r>
           </w:p>
         </w:tc>
@@ -4404,14 +4131,6 @@
         </w:tc>
       </w:tr>
       <w:tr>
-        <w:tblPrEx>
-          <w:tblCellMar>
-            <w:top w:w="0" w:type="dxa"/>
-            <w:left w:w="0" w:type="dxa"/>
-            <w:bottom w:w="0" w:type="dxa"/>
-            <w:right w:w="0" w:type="dxa"/>
-          </w:tblCellMar>
-        </w:tblPrEx>
         <w:tc>
           <w:tcPr>
             <w:tcW w:w="1680" w:type="dxa"/>
@@ -4547,21 +4266,7 @@
     <w:p>
       <w:pPr>
         <w:rPr>
-          <w:sz w:val="24"/>
-          <w:szCs w:val="24"/>
-        </w:rPr>
-      </w:pPr>
-      <w:r>
-        <w:rPr>
-          <w:sz w:val="24"/>
-          <w:szCs w:val="24"/>
-        </w:rPr>
-        <w:br w:type="page"/>
-      </w:r>
-    </w:p>
-    <w:p>
-      <w:pPr>
-        <w:rPr>
+          <w:b/>
           <w:sz w:val="24"/>
           <w:szCs w:val="24"/>
         </w:rPr>
@@ -4570,6 +4275,33 @@
     <w:p>
       <w:pPr>
         <w:rPr>
+          <w:b/>
+          <w:sz w:val="24"/>
+          <w:szCs w:val="24"/>
+        </w:rPr>
+      </w:pPr>
+    </w:p>
+    <w:p>
+      <w:pPr>
+        <w:rPr>
+          <w:b/>
+          <w:sz w:val="24"/>
+          <w:szCs w:val="24"/>
+        </w:rPr>
+      </w:pPr>
+    </w:p>
+    <w:p>
+      <w:pPr>
+        <w:rPr>
+          <w:b/>
+          <w:sz w:val="24"/>
+          <w:szCs w:val="24"/>
+        </w:rPr>
+      </w:pPr>
+    </w:p>
+    <w:p>
+      <w:pPr>
+        <w:rPr>
           <w:sz w:val="24"/>
           <w:szCs w:val="24"/>
         </w:rPr>
@@ -4580,7 +4312,8 @@
           <w:sz w:val="24"/>
           <w:szCs w:val="24"/>
         </w:rPr>
-        <w:t>Home page - Login module - Activities page</w:t>
+        <w:lastRenderedPageBreak/>
+        <w:t xml:space="preserve">ITC-12: </w:t>
       </w:r>
       <w:r>
         <w:rPr>
@@ -4588,7 +4321,7 @@
           <w:sz w:val="24"/>
           <w:szCs w:val="24"/>
         </w:rPr>
-        <w:t xml:space="preserve"> - Activities detail page</w:t>
+        <w:t>Home page - Login module - Activities page - Activities detail page</w:t>
       </w:r>
     </w:p>
     <w:p>
@@ -4613,12 +4346,6 @@
           <w:insideV w:val="single" w:sz="8" w:space="0" w:color="000000"/>
         </w:tblBorders>
         <w:tblLayout w:type="fixed"/>
-        <w:tblCellMar>
-          <w:top w:w="0" w:type="dxa"/>
-          <w:left w:w="0" w:type="dxa"/>
-          <w:bottom w:w="0" w:type="dxa"/>
-          <w:right w:w="0" w:type="dxa"/>
-        </w:tblCellMar>
         <w:tblLook w:val="0600" w:firstRow="0" w:lastRow="0" w:firstColumn="0" w:lastColumn="0" w:noHBand="1" w:noVBand="1"/>
       </w:tblPr>
       <w:tblGrid>
@@ -4628,14 +4355,6 @@
         <w:gridCol w:w="2279"/>
       </w:tblGrid>
       <w:tr>
-        <w:tblPrEx>
-          <w:tblCellMar>
-            <w:top w:w="0" w:type="dxa"/>
-            <w:left w:w="0" w:type="dxa"/>
-            <w:bottom w:w="0" w:type="dxa"/>
-            <w:right w:w="0" w:type="dxa"/>
-          </w:tblCellMar>
-        </w:tblPrEx>
         <w:tc>
           <w:tcPr>
             <w:tcW w:w="1680" w:type="dxa"/>
@@ -4662,7 +4381,7 @@
                 <w:sz w:val="24"/>
                 <w:szCs w:val="24"/>
               </w:rPr>
-              <w:t>Test case ID</w:t>
+              <w:t>ID</w:t>
             </w:r>
           </w:p>
         </w:tc>
@@ -4777,14 +4496,6 @@
         </w:tc>
       </w:tr>
       <w:tr>
-        <w:tblPrEx>
-          <w:tblCellMar>
-            <w:top w:w="0" w:type="dxa"/>
-            <w:left w:w="0" w:type="dxa"/>
-            <w:bottom w:w="0" w:type="dxa"/>
-            <w:right w:w="0" w:type="dxa"/>
-          </w:tblCellMar>
-        </w:tblPrEx>
         <w:tc>
           <w:tcPr>
             <w:tcW w:w="1680" w:type="dxa"/>
@@ -4901,14 +4612,6 @@
         </w:tc>
       </w:tr>
       <w:tr>
-        <w:tblPrEx>
-          <w:tblCellMar>
-            <w:top w:w="0" w:type="dxa"/>
-            <w:left w:w="0" w:type="dxa"/>
-            <w:bottom w:w="0" w:type="dxa"/>
-            <w:right w:w="0" w:type="dxa"/>
-          </w:tblCellMar>
-        </w:tblPrEx>
         <w:tc>
           <w:tcPr>
             <w:tcW w:w="1680" w:type="dxa"/>
@@ -4997,14 +4700,7 @@
                 <w:sz w:val="24"/>
                 <w:szCs w:val="24"/>
               </w:rPr>
-              <w:t xml:space="preserve">activities </w:t>
-            </w:r>
-            <w:r>
-              <w:rPr>
-                <w:sz w:val="24"/>
-                <w:szCs w:val="24"/>
-              </w:rPr>
-              <w:t>link on menu bar.</w:t>
+              <w:t>activities link on menu bar.</w:t>
             </w:r>
           </w:p>
         </w:tc>
@@ -5039,14 +4735,6 @@
         </w:tc>
       </w:tr>
       <w:tr>
-        <w:tblPrEx>
-          <w:tblCellMar>
-            <w:top w:w="0" w:type="dxa"/>
-            <w:left w:w="0" w:type="dxa"/>
-            <w:bottom w:w="0" w:type="dxa"/>
-            <w:right w:w="0" w:type="dxa"/>
-          </w:tblCellMar>
-        </w:tblPrEx>
         <w:tc>
           <w:tcPr>
             <w:tcW w:w="1680" w:type="dxa"/>
@@ -5128,16 +4816,7 @@
                 <w:szCs w:val="24"/>
                 <w:highlight w:val="white"/>
               </w:rPr>
-              <w:t>From Activities page select a</w:t>
-            </w:r>
-            <w:r>
-              <w:rPr>
-                <w:color w:val="343434"/>
-                <w:sz w:val="24"/>
-                <w:szCs w:val="24"/>
-                <w:highlight w:val="white"/>
-              </w:rPr>
-              <w:t>n activity topic link</w:t>
+              <w:t>From Activities page select an activity topic link</w:t>
             </w:r>
           </w:p>
         </w:tc>
@@ -5201,7 +4880,7 @@
           <w:sz w:val="24"/>
           <w:szCs w:val="24"/>
         </w:rPr>
-        <w:t>Home page - Login module</w:t>
+        <w:t xml:space="preserve">ITC-13: </w:t>
       </w:r>
       <w:r>
         <w:rPr>
@@ -5209,7 +4888,7 @@
           <w:sz w:val="24"/>
           <w:szCs w:val="24"/>
         </w:rPr>
-        <w:t xml:space="preserve"> - Gallery page - Album page </w:t>
+        <w:t xml:space="preserve">Home page - Login module - Gallery page - Album page </w:t>
       </w:r>
       <w:r>
         <w:rPr>
@@ -5250,12 +4929,6 @@
           <w:insideV w:val="single" w:sz="8" w:space="0" w:color="000000"/>
         </w:tblBorders>
         <w:tblLayout w:type="fixed"/>
-        <w:tblCellMar>
-          <w:top w:w="0" w:type="dxa"/>
-          <w:left w:w="0" w:type="dxa"/>
-          <w:bottom w:w="0" w:type="dxa"/>
-          <w:right w:w="0" w:type="dxa"/>
-        </w:tblCellMar>
         <w:tblLook w:val="0600" w:firstRow="0" w:lastRow="0" w:firstColumn="0" w:lastColumn="0" w:noHBand="1" w:noVBand="1"/>
       </w:tblPr>
       <w:tblGrid>
@@ -5265,14 +4938,6 @@
         <w:gridCol w:w="2279"/>
       </w:tblGrid>
       <w:tr>
-        <w:tblPrEx>
-          <w:tblCellMar>
-            <w:top w:w="0" w:type="dxa"/>
-            <w:left w:w="0" w:type="dxa"/>
-            <w:bottom w:w="0" w:type="dxa"/>
-            <w:right w:w="0" w:type="dxa"/>
-          </w:tblCellMar>
-        </w:tblPrEx>
         <w:tc>
           <w:tcPr>
             <w:tcW w:w="1680" w:type="dxa"/>
@@ -5299,7 +4964,7 @@
                 <w:sz w:val="24"/>
                 <w:szCs w:val="24"/>
               </w:rPr>
-              <w:t>Test case ID</w:t>
+              <w:t>ID</w:t>
             </w:r>
           </w:p>
         </w:tc>
@@ -5414,14 +5079,6 @@
         </w:tc>
       </w:tr>
       <w:tr>
-        <w:tblPrEx>
-          <w:tblCellMar>
-            <w:top w:w="0" w:type="dxa"/>
-            <w:left w:w="0" w:type="dxa"/>
-            <w:bottom w:w="0" w:type="dxa"/>
-            <w:right w:w="0" w:type="dxa"/>
-          </w:tblCellMar>
-        </w:tblPrEx>
         <w:tc>
           <w:tcPr>
             <w:tcW w:w="1680" w:type="dxa"/>
@@ -5538,14 +5195,6 @@
         </w:tc>
       </w:tr>
       <w:tr>
-        <w:tblPrEx>
-          <w:tblCellMar>
-            <w:top w:w="0" w:type="dxa"/>
-            <w:left w:w="0" w:type="dxa"/>
-            <w:bottom w:w="0" w:type="dxa"/>
-            <w:right w:w="0" w:type="dxa"/>
-          </w:tblCellMar>
-        </w:tblPrEx>
         <w:tc>
           <w:tcPr>
             <w:tcW w:w="1680" w:type="dxa"/>
@@ -5662,14 +5311,6 @@
         </w:tc>
       </w:tr>
       <w:tr>
-        <w:tblPrEx>
-          <w:tblCellMar>
-            <w:top w:w="0" w:type="dxa"/>
-            <w:left w:w="0" w:type="dxa"/>
-            <w:bottom w:w="0" w:type="dxa"/>
-            <w:right w:w="0" w:type="dxa"/>
-          </w:tblCellMar>
-        </w:tblPrEx>
         <w:tc>
           <w:tcPr>
             <w:tcW w:w="1680" w:type="dxa"/>
@@ -5786,14 +5427,6 @@
         </w:tc>
       </w:tr>
       <w:tr>
-        <w:tblPrEx>
-          <w:tblCellMar>
-            <w:top w:w="0" w:type="dxa"/>
-            <w:left w:w="0" w:type="dxa"/>
-            <w:bottom w:w="0" w:type="dxa"/>
-            <w:right w:w="0" w:type="dxa"/>
-          </w:tblCellMar>
-        </w:tblPrEx>
         <w:tc>
           <w:tcPr>
             <w:tcW w:w="1680" w:type="dxa"/>
@@ -5846,16 +5479,7 @@
                 <w:szCs w:val="24"/>
                 <w:highlight w:val="white"/>
               </w:rPr>
-              <w:t>Check the interface link between the Al</w:t>
-            </w:r>
-            <w:r>
-              <w:rPr>
-                <w:color w:val="343434"/>
-                <w:sz w:val="24"/>
-                <w:szCs w:val="24"/>
-                <w:highlight w:val="white"/>
-              </w:rPr>
-              <w:t>bum page and Large picture page</w:t>
+              <w:t>Check the interface link between the Album page and Large picture page</w:t>
             </w:r>
           </w:p>
         </w:tc>
@@ -5942,6 +5566,14 @@
           <w:szCs w:val="24"/>
         </w:rPr>
       </w:pPr>
+      <w:r>
+        <w:rPr>
+          <w:b/>
+          <w:sz w:val="24"/>
+          <w:szCs w:val="24"/>
+        </w:rPr>
+        <w:t xml:space="preserve">ITC-14: </w:t>
+      </w:r>
       <w:r>
         <w:rPr>
           <w:b/>
@@ -5973,12 +5605,6 @@
           <w:insideV w:val="single" w:sz="8" w:space="0" w:color="000000"/>
         </w:tblBorders>
         <w:tblLayout w:type="fixed"/>
-        <w:tblCellMar>
-          <w:top w:w="0" w:type="dxa"/>
-          <w:left w:w="0" w:type="dxa"/>
-          <w:bottom w:w="0" w:type="dxa"/>
-          <w:right w:w="0" w:type="dxa"/>
-        </w:tblCellMar>
         <w:tblLook w:val="0600" w:firstRow="0" w:lastRow="0" w:firstColumn="0" w:lastColumn="0" w:noHBand="1" w:noVBand="1"/>
       </w:tblPr>
       <w:tblGrid>
@@ -5988,14 +5614,6 @@
         <w:gridCol w:w="2279"/>
       </w:tblGrid>
       <w:tr>
-        <w:tblPrEx>
-          <w:tblCellMar>
-            <w:top w:w="0" w:type="dxa"/>
-            <w:left w:w="0" w:type="dxa"/>
-            <w:bottom w:w="0" w:type="dxa"/>
-            <w:right w:w="0" w:type="dxa"/>
-          </w:tblCellMar>
-        </w:tblPrEx>
         <w:tc>
           <w:tcPr>
             <w:tcW w:w="1680" w:type="dxa"/>
@@ -6022,8 +5640,7 @@
                 <w:sz w:val="24"/>
                 <w:szCs w:val="24"/>
               </w:rPr>
-              <w:lastRenderedPageBreak/>
-              <w:t>Test case ID</w:t>
+              <w:t>ID</w:t>
             </w:r>
           </w:p>
         </w:tc>
@@ -6083,7 +5700,16 @@
                 <w:sz w:val="24"/>
                 <w:szCs w:val="24"/>
               </w:rPr>
-              <w:t>Test case Description</w:t>
+              <w:t xml:space="preserve">Test case </w:t>
+            </w:r>
+            <w:r>
+              <w:rPr>
+                <w:b/>
+                <w:sz w:val="24"/>
+                <w:szCs w:val="24"/>
+              </w:rPr>
+              <w:lastRenderedPageBreak/>
+              <w:t>Description</w:t>
             </w:r>
           </w:p>
         </w:tc>
@@ -6114,6 +5740,7 @@
                 <w:sz w:val="24"/>
                 <w:szCs w:val="24"/>
               </w:rPr>
+              <w:lastRenderedPageBreak/>
               <w:t>Expected</w:t>
             </w:r>
           </w:p>
@@ -6132,20 +5759,13 @@
                 <w:sz w:val="24"/>
                 <w:szCs w:val="24"/>
               </w:rPr>
+              <w:lastRenderedPageBreak/>
               <w:t>Result</w:t>
             </w:r>
           </w:p>
         </w:tc>
       </w:tr>
       <w:tr>
-        <w:tblPrEx>
-          <w:tblCellMar>
-            <w:top w:w="0" w:type="dxa"/>
-            <w:left w:w="0" w:type="dxa"/>
-            <w:bottom w:w="0" w:type="dxa"/>
-            <w:right w:w="0" w:type="dxa"/>
-          </w:tblCellMar>
-        </w:tblPrEx>
         <w:tc>
           <w:tcPr>
             <w:tcW w:w="1680" w:type="dxa"/>
@@ -6169,6 +5789,7 @@
                 <w:sz w:val="24"/>
                 <w:szCs w:val="24"/>
               </w:rPr>
+              <w:lastRenderedPageBreak/>
               <w:t>1</w:t>
             </w:r>
           </w:p>
@@ -6262,14 +5883,6 @@
         </w:tc>
       </w:tr>
       <w:tr>
-        <w:tblPrEx>
-          <w:tblCellMar>
-            <w:top w:w="0" w:type="dxa"/>
-            <w:left w:w="0" w:type="dxa"/>
-            <w:bottom w:w="0" w:type="dxa"/>
-            <w:right w:w="0" w:type="dxa"/>
-          </w:tblCellMar>
-        </w:tblPrEx>
         <w:tc>
           <w:tcPr>
             <w:tcW w:w="1680" w:type="dxa"/>
@@ -6409,6 +6022,14 @@
           <w:szCs w:val="24"/>
         </w:rPr>
       </w:pPr>
+      <w:r>
+        <w:rPr>
+          <w:b/>
+          <w:sz w:val="24"/>
+          <w:szCs w:val="24"/>
+        </w:rPr>
+        <w:t xml:space="preserve">ITC-15: </w:t>
+      </w:r>
       <w:r>
         <w:rPr>
           <w:b/>
@@ -6440,12 +6061,6 @@
           <w:insideV w:val="single" w:sz="8" w:space="0" w:color="000000"/>
         </w:tblBorders>
         <w:tblLayout w:type="fixed"/>
-        <w:tblCellMar>
-          <w:top w:w="0" w:type="dxa"/>
-          <w:left w:w="0" w:type="dxa"/>
-          <w:bottom w:w="0" w:type="dxa"/>
-          <w:right w:w="0" w:type="dxa"/>
-        </w:tblCellMar>
         <w:tblLook w:val="0600" w:firstRow="0" w:lastRow="0" w:firstColumn="0" w:lastColumn="0" w:noHBand="1" w:noVBand="1"/>
       </w:tblPr>
       <w:tblGrid>
@@ -6455,14 +6070,6 @@
         <w:gridCol w:w="2279"/>
       </w:tblGrid>
       <w:tr>
-        <w:tblPrEx>
-          <w:tblCellMar>
-            <w:top w:w="0" w:type="dxa"/>
-            <w:left w:w="0" w:type="dxa"/>
-            <w:bottom w:w="0" w:type="dxa"/>
-            <w:right w:w="0" w:type="dxa"/>
-          </w:tblCellMar>
-        </w:tblPrEx>
         <w:tc>
           <w:tcPr>
             <w:tcW w:w="1680" w:type="dxa"/>
@@ -6489,7 +6096,7 @@
                 <w:sz w:val="24"/>
                 <w:szCs w:val="24"/>
               </w:rPr>
-              <w:t>Test case ID</w:t>
+              <w:t>ID</w:t>
             </w:r>
           </w:p>
         </w:tc>
@@ -6604,14 +6211,6 @@
         </w:tc>
       </w:tr>
       <w:tr>
-        <w:tblPrEx>
-          <w:tblCellMar>
-            <w:top w:w="0" w:type="dxa"/>
-            <w:left w:w="0" w:type="dxa"/>
-            <w:bottom w:w="0" w:type="dxa"/>
-            <w:right w:w="0" w:type="dxa"/>
-          </w:tblCellMar>
-        </w:tblPrEx>
         <w:tc>
           <w:tcPr>
             <w:tcW w:w="1680" w:type="dxa"/>
@@ -6728,14 +6327,6 @@
         </w:tc>
       </w:tr>
       <w:tr>
-        <w:tblPrEx>
-          <w:tblCellMar>
-            <w:top w:w="0" w:type="dxa"/>
-            <w:left w:w="0" w:type="dxa"/>
-            <w:bottom w:w="0" w:type="dxa"/>
-            <w:right w:w="0" w:type="dxa"/>
-          </w:tblCellMar>
-        </w:tblPrEx>
         <w:tc>
           <w:tcPr>
             <w:tcW w:w="1680" w:type="dxa"/>
@@ -6866,29 +6457,12 @@
                 <w:szCs w:val="24"/>
                 <w:highlight w:val="white"/>
               </w:rPr>
-              <w:t xml:space="preserve">To be </w:t>
-            </w:r>
-            <w:r>
-              <w:rPr>
-                <w:color w:val="343434"/>
-                <w:sz w:val="24"/>
-                <w:szCs w:val="24"/>
-                <w:highlight w:val="white"/>
-              </w:rPr>
-              <w:t>directed to the Q&amp;A page</w:t>
+              <w:t>To be directed to the Q&amp;A page</w:t>
             </w:r>
           </w:p>
         </w:tc>
       </w:tr>
       <w:tr>
-        <w:tblPrEx>
-          <w:tblCellMar>
-            <w:top w:w="0" w:type="dxa"/>
-            <w:left w:w="0" w:type="dxa"/>
-            <w:bottom w:w="0" w:type="dxa"/>
-            <w:right w:w="0" w:type="dxa"/>
-          </w:tblCellMar>
-        </w:tblPrEx>
         <w:tc>
           <w:tcPr>
             <w:tcW w:w="1680" w:type="dxa"/>
@@ -7028,6 +6602,14 @@
           <w:szCs w:val="24"/>
         </w:rPr>
       </w:pPr>
+      <w:r>
+        <w:rPr>
+          <w:b/>
+          <w:sz w:val="24"/>
+          <w:szCs w:val="24"/>
+        </w:rPr>
+        <w:t xml:space="preserve">ITC-16: </w:t>
+      </w:r>
       <w:r>
         <w:rPr>
           <w:b/>
@@ -7059,12 +6641,6 @@
           <w:insideV w:val="single" w:sz="8" w:space="0" w:color="000000"/>
         </w:tblBorders>
         <w:tblLayout w:type="fixed"/>
-        <w:tblCellMar>
-          <w:top w:w="0" w:type="dxa"/>
-          <w:left w:w="0" w:type="dxa"/>
-          <w:bottom w:w="0" w:type="dxa"/>
-          <w:right w:w="0" w:type="dxa"/>
-        </w:tblCellMar>
         <w:tblLook w:val="0600" w:firstRow="0" w:lastRow="0" w:firstColumn="0" w:lastColumn="0" w:noHBand="1" w:noVBand="1"/>
       </w:tblPr>
       <w:tblGrid>
@@ -7074,14 +6650,6 @@
         <w:gridCol w:w="2279"/>
       </w:tblGrid>
       <w:tr>
-        <w:tblPrEx>
-          <w:tblCellMar>
-            <w:top w:w="0" w:type="dxa"/>
-            <w:left w:w="0" w:type="dxa"/>
-            <w:bottom w:w="0" w:type="dxa"/>
-            <w:right w:w="0" w:type="dxa"/>
-          </w:tblCellMar>
-        </w:tblPrEx>
         <w:tc>
           <w:tcPr>
             <w:tcW w:w="1680" w:type="dxa"/>
@@ -7108,7 +6676,7 @@
                 <w:sz w:val="24"/>
                 <w:szCs w:val="24"/>
               </w:rPr>
-              <w:t>Test case ID</w:t>
+              <w:t>ID</w:t>
             </w:r>
           </w:p>
         </w:tc>
@@ -7223,14 +6791,6 @@
         </w:tc>
       </w:tr>
       <w:tr>
-        <w:tblPrEx>
-          <w:tblCellMar>
-            <w:top w:w="0" w:type="dxa"/>
-            <w:left w:w="0" w:type="dxa"/>
-            <w:bottom w:w="0" w:type="dxa"/>
-            <w:right w:w="0" w:type="dxa"/>
-          </w:tblCellMar>
-        </w:tblPrEx>
         <w:tc>
           <w:tcPr>
             <w:tcW w:w="1680" w:type="dxa"/>
@@ -7347,14 +6907,6 @@
         </w:tc>
       </w:tr>
       <w:tr>
-        <w:tblPrEx>
-          <w:tblCellMar>
-            <w:top w:w="0" w:type="dxa"/>
-            <w:left w:w="0" w:type="dxa"/>
-            <w:bottom w:w="0" w:type="dxa"/>
-            <w:right w:w="0" w:type="dxa"/>
-          </w:tblCellMar>
-        </w:tblPrEx>
         <w:tc>
           <w:tcPr>
             <w:tcW w:w="1680" w:type="dxa"/>
@@ -7490,6 +7042,15 @@
     <w:p>
       <w:pPr>
         <w:rPr>
+          <w:b/>
+          <w:sz w:val="24"/>
+          <w:szCs w:val="24"/>
+        </w:rPr>
+      </w:pPr>
+    </w:p>
+    <w:p>
+      <w:pPr>
+        <w:rPr>
           <w:sz w:val="24"/>
           <w:szCs w:val="24"/>
         </w:rPr>
@@ -7501,7 +7062,7 @@
           <w:szCs w:val="24"/>
         </w:rPr>
         <w:lastRenderedPageBreak/>
-        <w:t xml:space="preserve">Home page - </w:t>
+        <w:t xml:space="preserve">ITC-17: </w:t>
       </w:r>
       <w:r>
         <w:rPr>
@@ -7509,7 +7070,7 @@
           <w:sz w:val="24"/>
           <w:szCs w:val="24"/>
         </w:rPr>
-        <w:t>Map page</w:t>
+        <w:t>Home page - Map page</w:t>
       </w:r>
     </w:p>
     <w:p>
@@ -7534,12 +7095,6 @@
           <w:insideV w:val="single" w:sz="8" w:space="0" w:color="000000"/>
         </w:tblBorders>
         <w:tblLayout w:type="fixed"/>
-        <w:tblCellMar>
-          <w:top w:w="0" w:type="dxa"/>
-          <w:left w:w="0" w:type="dxa"/>
-          <w:bottom w:w="0" w:type="dxa"/>
-          <w:right w:w="0" w:type="dxa"/>
-        </w:tblCellMar>
         <w:tblLook w:val="0600" w:firstRow="0" w:lastRow="0" w:firstColumn="0" w:lastColumn="0" w:noHBand="1" w:noVBand="1"/>
       </w:tblPr>
       <w:tblGrid>
@@ -7549,14 +7104,6 @@
         <w:gridCol w:w="2279"/>
       </w:tblGrid>
       <w:tr>
-        <w:tblPrEx>
-          <w:tblCellMar>
-            <w:top w:w="0" w:type="dxa"/>
-            <w:left w:w="0" w:type="dxa"/>
-            <w:bottom w:w="0" w:type="dxa"/>
-            <w:right w:w="0" w:type="dxa"/>
-          </w:tblCellMar>
-        </w:tblPrEx>
         <w:tc>
           <w:tcPr>
             <w:tcW w:w="1680" w:type="dxa"/>
@@ -7583,7 +7130,7 @@
                 <w:sz w:val="24"/>
                 <w:szCs w:val="24"/>
               </w:rPr>
-              <w:t>Test case ID</w:t>
+              <w:t>ID</w:t>
             </w:r>
           </w:p>
         </w:tc>
@@ -7698,14 +7245,6 @@
         </w:tc>
       </w:tr>
       <w:tr>
-        <w:tblPrEx>
-          <w:tblCellMar>
-            <w:top w:w="0" w:type="dxa"/>
-            <w:left w:w="0" w:type="dxa"/>
-            <w:bottom w:w="0" w:type="dxa"/>
-            <w:right w:w="0" w:type="dxa"/>
-          </w:tblCellMar>
-        </w:tblPrEx>
         <w:tc>
           <w:tcPr>
             <w:tcW w:w="1680" w:type="dxa"/>
@@ -7822,14 +7361,6 @@
         </w:tc>
       </w:tr>
       <w:tr>
-        <w:tblPrEx>
-          <w:tblCellMar>
-            <w:top w:w="0" w:type="dxa"/>
-            <w:left w:w="0" w:type="dxa"/>
-            <w:bottom w:w="0" w:type="dxa"/>
-            <w:right w:w="0" w:type="dxa"/>
-          </w:tblCellMar>
-        </w:tblPrEx>
         <w:tc>
           <w:tcPr>
             <w:tcW w:w="1680" w:type="dxa"/>
@@ -7975,7 +7506,7 @@
           <w:sz w:val="24"/>
           <w:szCs w:val="24"/>
         </w:rPr>
-        <w:t xml:space="preserve">Home page - </w:t>
+        <w:t xml:space="preserve">ITC-18: </w:t>
       </w:r>
       <w:r>
         <w:rPr>
@@ -7983,7 +7514,7 @@
           <w:sz w:val="24"/>
           <w:szCs w:val="24"/>
         </w:rPr>
-        <w:t>Facebook fan page</w:t>
+        <w:t>Home page - Facebook fan page</w:t>
       </w:r>
     </w:p>
     <w:p>
@@ -8008,12 +7539,6 @@
           <w:insideV w:val="single" w:sz="8" w:space="0" w:color="000000"/>
         </w:tblBorders>
         <w:tblLayout w:type="fixed"/>
-        <w:tblCellMar>
-          <w:top w:w="0" w:type="dxa"/>
-          <w:left w:w="0" w:type="dxa"/>
-          <w:bottom w:w="0" w:type="dxa"/>
-          <w:right w:w="0" w:type="dxa"/>
-        </w:tblCellMar>
         <w:tblLook w:val="0600" w:firstRow="0" w:lastRow="0" w:firstColumn="0" w:lastColumn="0" w:noHBand="1" w:noVBand="1"/>
       </w:tblPr>
       <w:tblGrid>
@@ -8023,14 +7548,6 @@
         <w:gridCol w:w="2279"/>
       </w:tblGrid>
       <w:tr>
-        <w:tblPrEx>
-          <w:tblCellMar>
-            <w:top w:w="0" w:type="dxa"/>
-            <w:left w:w="0" w:type="dxa"/>
-            <w:bottom w:w="0" w:type="dxa"/>
-            <w:right w:w="0" w:type="dxa"/>
-          </w:tblCellMar>
-        </w:tblPrEx>
         <w:tc>
           <w:tcPr>
             <w:tcW w:w="1680" w:type="dxa"/>
@@ -8057,7 +7574,7 @@
                 <w:sz w:val="24"/>
                 <w:szCs w:val="24"/>
               </w:rPr>
-              <w:t>Test case ID</w:t>
+              <w:t>ID</w:t>
             </w:r>
           </w:p>
         </w:tc>
@@ -8172,14 +7689,6 @@
         </w:tc>
       </w:tr>
       <w:tr>
-        <w:tblPrEx>
-          <w:tblCellMar>
-            <w:top w:w="0" w:type="dxa"/>
-            <w:left w:w="0" w:type="dxa"/>
-            <w:bottom w:w="0" w:type="dxa"/>
-            <w:right w:w="0" w:type="dxa"/>
-          </w:tblCellMar>
-        </w:tblPrEx>
         <w:tc>
           <w:tcPr>
             <w:tcW w:w="1680" w:type="dxa"/>
@@ -8296,14 +7805,6 @@
         </w:tc>
       </w:tr>
       <w:tr>
-        <w:tblPrEx>
-          <w:tblCellMar>
-            <w:top w:w="0" w:type="dxa"/>
-            <w:left w:w="0" w:type="dxa"/>
-            <w:bottom w:w="0" w:type="dxa"/>
-            <w:right w:w="0" w:type="dxa"/>
-          </w:tblCellMar>
-        </w:tblPrEx>
         <w:tc>
           <w:tcPr>
             <w:tcW w:w="1680" w:type="dxa"/>
@@ -8424,16 +7925,7 @@
                 <w:szCs w:val="24"/>
                 <w:highlight w:val="white"/>
               </w:rPr>
-              <w:t>Wa</w:t>
-            </w:r>
-            <w:r>
-              <w:rPr>
-                <w:color w:val="343434"/>
-                <w:sz w:val="24"/>
-                <w:szCs w:val="24"/>
-                <w:highlight w:val="white"/>
-              </w:rPr>
-              <w:t>t</w:t>
+              <w:t>Wat</w:t>
             </w:r>
             <w:proofErr w:type="spellEnd"/>
             <w:r>
@@ -8524,7 +8016,7 @@
           <w:szCs w:val="24"/>
         </w:rPr>
         <w:drawing>
-          <wp:inline distT="114300" distB="114300" distL="114300" distR="114300" wp14:anchorId="194BD0BA" wp14:editId="0C932872">
+          <wp:inline distT="114300" distB="114300" distL="114300" distR="114300" wp14:anchorId="25F00D45" wp14:editId="0539E9C2">
             <wp:extent cx="5734050" cy="4026035"/>
             <wp:effectExtent l="0" t="0" r="0" b="0"/>
             <wp:docPr id="1" name="image03.png"/>
@@ -8589,6 +8081,14 @@
           <w:sz w:val="24"/>
           <w:szCs w:val="24"/>
         </w:rPr>
+        <w:t xml:space="preserve">ITC-19: </w:t>
+      </w:r>
+      <w:r>
+        <w:rPr>
+          <w:b/>
+          <w:sz w:val="24"/>
+          <w:szCs w:val="24"/>
+        </w:rPr>
         <w:t>Home page - Language module</w:t>
       </w:r>
     </w:p>
@@ -8614,12 +8114,6 @@
           <w:insideV w:val="single" w:sz="8" w:space="0" w:color="000000"/>
         </w:tblBorders>
         <w:tblLayout w:type="fixed"/>
-        <w:tblCellMar>
-          <w:top w:w="0" w:type="dxa"/>
-          <w:left w:w="0" w:type="dxa"/>
-          <w:bottom w:w="0" w:type="dxa"/>
-          <w:right w:w="0" w:type="dxa"/>
-        </w:tblCellMar>
         <w:tblLook w:val="0600" w:firstRow="0" w:lastRow="0" w:firstColumn="0" w:lastColumn="0" w:noHBand="1" w:noVBand="1"/>
       </w:tblPr>
       <w:tblGrid>
@@ -8629,14 +8123,6 @@
         <w:gridCol w:w="2279"/>
       </w:tblGrid>
       <w:tr>
-        <w:tblPrEx>
-          <w:tblCellMar>
-            <w:top w:w="0" w:type="dxa"/>
-            <w:left w:w="0" w:type="dxa"/>
-            <w:bottom w:w="0" w:type="dxa"/>
-            <w:right w:w="0" w:type="dxa"/>
-          </w:tblCellMar>
-        </w:tblPrEx>
         <w:tc>
           <w:tcPr>
             <w:tcW w:w="1680" w:type="dxa"/>
@@ -8663,7 +8149,7 @@
                 <w:sz w:val="24"/>
                 <w:szCs w:val="24"/>
               </w:rPr>
-              <w:t>Test case ID</w:t>
+              <w:t>ID</w:t>
             </w:r>
           </w:p>
         </w:tc>
@@ -8778,14 +8264,6 @@
         </w:tc>
       </w:tr>
       <w:tr>
-        <w:tblPrEx>
-          <w:tblCellMar>
-            <w:top w:w="0" w:type="dxa"/>
-            <w:left w:w="0" w:type="dxa"/>
-            <w:bottom w:w="0" w:type="dxa"/>
-            <w:right w:w="0" w:type="dxa"/>
-          </w:tblCellMar>
-        </w:tblPrEx>
         <w:tc>
           <w:tcPr>
             <w:tcW w:w="1680" w:type="dxa"/>
@@ -8867,16 +8345,7 @@
                 <w:szCs w:val="24"/>
                 <w:highlight w:val="white"/>
               </w:rPr>
-              <w:t xml:space="preserve">Select language </w:t>
-            </w:r>
-            <w:r>
-              <w:rPr>
-                <w:color w:val="343434"/>
-                <w:sz w:val="24"/>
-                <w:szCs w:val="24"/>
-                <w:highlight w:val="white"/>
-              </w:rPr>
-              <w:t xml:space="preserve">button (EN/TH) </w:t>
+              <w:t xml:space="preserve">Select language button (EN/TH) </w:t>
             </w:r>
           </w:p>
         </w:tc>
@@ -8934,6 +8403,14 @@
           <w:szCs w:val="24"/>
         </w:rPr>
       </w:pPr>
+      <w:r>
+        <w:rPr>
+          <w:b/>
+          <w:sz w:val="24"/>
+          <w:szCs w:val="24"/>
+        </w:rPr>
+        <w:t xml:space="preserve">ITC-20: </w:t>
+      </w:r>
       <w:r>
         <w:rPr>
           <w:b/>
@@ -8965,12 +8442,6 @@
           <w:insideV w:val="single" w:sz="8" w:space="0" w:color="000000"/>
         </w:tblBorders>
         <w:tblLayout w:type="fixed"/>
-        <w:tblCellMar>
-          <w:top w:w="0" w:type="dxa"/>
-          <w:left w:w="0" w:type="dxa"/>
-          <w:bottom w:w="0" w:type="dxa"/>
-          <w:right w:w="0" w:type="dxa"/>
-        </w:tblCellMar>
         <w:tblLook w:val="0600" w:firstRow="0" w:lastRow="0" w:firstColumn="0" w:lastColumn="0" w:noHBand="1" w:noVBand="1"/>
       </w:tblPr>
       <w:tblGrid>
@@ -8980,14 +8451,6 @@
         <w:gridCol w:w="2279"/>
       </w:tblGrid>
       <w:tr>
-        <w:tblPrEx>
-          <w:tblCellMar>
-            <w:top w:w="0" w:type="dxa"/>
-            <w:left w:w="0" w:type="dxa"/>
-            <w:bottom w:w="0" w:type="dxa"/>
-            <w:right w:w="0" w:type="dxa"/>
-          </w:tblCellMar>
-        </w:tblPrEx>
         <w:tc>
           <w:tcPr>
             <w:tcW w:w="1680" w:type="dxa"/>
@@ -9014,7 +8477,7 @@
                 <w:sz w:val="24"/>
                 <w:szCs w:val="24"/>
               </w:rPr>
-              <w:t>Test case ID</w:t>
+              <w:t>ID</w:t>
             </w:r>
           </w:p>
         </w:tc>
@@ -9129,14 +8592,6 @@
         </w:tc>
       </w:tr>
       <w:tr>
-        <w:tblPrEx>
-          <w:tblCellMar>
-            <w:top w:w="0" w:type="dxa"/>
-            <w:left w:w="0" w:type="dxa"/>
-            <w:bottom w:w="0" w:type="dxa"/>
-            <w:right w:w="0" w:type="dxa"/>
-          </w:tblCellMar>
-        </w:tblPrEx>
         <w:tc>
           <w:tcPr>
             <w:tcW w:w="1680" w:type="dxa"/>
@@ -9275,6 +8730,30 @@
           <w:szCs w:val="24"/>
         </w:rPr>
         <w:lastRenderedPageBreak/>
+        <w:t>ITC-</w:t>
+      </w:r>
+      <w:r>
+        <w:rPr>
+          <w:b/>
+          <w:sz w:val="24"/>
+          <w:szCs w:val="24"/>
+        </w:rPr>
+        <w:t>2</w:t>
+      </w:r>
+      <w:r>
+        <w:rPr>
+          <w:b/>
+          <w:sz w:val="24"/>
+          <w:szCs w:val="24"/>
+        </w:rPr>
+        <w:t xml:space="preserve">1: </w:t>
+      </w:r>
+      <w:r>
+        <w:rPr>
+          <w:b/>
+          <w:sz w:val="24"/>
+          <w:szCs w:val="24"/>
+        </w:rPr>
         <w:t>Home page - Login module - Activities page - Add activities page.</w:t>
       </w:r>
     </w:p>
@@ -9300,12 +8779,6 @@
           <w:insideV w:val="single" w:sz="8" w:space="0" w:color="000000"/>
         </w:tblBorders>
         <w:tblLayout w:type="fixed"/>
-        <w:tblCellMar>
-          <w:top w:w="0" w:type="dxa"/>
-          <w:left w:w="0" w:type="dxa"/>
-          <w:bottom w:w="0" w:type="dxa"/>
-          <w:right w:w="0" w:type="dxa"/>
-        </w:tblCellMar>
         <w:tblLook w:val="0600" w:firstRow="0" w:lastRow="0" w:firstColumn="0" w:lastColumn="0" w:noHBand="1" w:noVBand="1"/>
       </w:tblPr>
       <w:tblGrid>
@@ -9315,14 +8788,6 @@
         <w:gridCol w:w="2279"/>
       </w:tblGrid>
       <w:tr>
-        <w:tblPrEx>
-          <w:tblCellMar>
-            <w:top w:w="0" w:type="dxa"/>
-            <w:left w:w="0" w:type="dxa"/>
-            <w:bottom w:w="0" w:type="dxa"/>
-            <w:right w:w="0" w:type="dxa"/>
-          </w:tblCellMar>
-        </w:tblPrEx>
         <w:tc>
           <w:tcPr>
             <w:tcW w:w="1680" w:type="dxa"/>
@@ -9349,7 +8814,7 @@
                 <w:sz w:val="24"/>
                 <w:szCs w:val="24"/>
               </w:rPr>
-              <w:t>Test case ID</w:t>
+              <w:t>ID</w:t>
             </w:r>
           </w:p>
         </w:tc>
@@ -9464,14 +8929,6 @@
         </w:tc>
       </w:tr>
       <w:tr>
-        <w:tblPrEx>
-          <w:tblCellMar>
-            <w:top w:w="0" w:type="dxa"/>
-            <w:left w:w="0" w:type="dxa"/>
-            <w:bottom w:w="0" w:type="dxa"/>
-            <w:right w:w="0" w:type="dxa"/>
-          </w:tblCellMar>
-        </w:tblPrEx>
         <w:tc>
           <w:tcPr>
             <w:tcW w:w="1680" w:type="dxa"/>
@@ -9588,14 +9045,6 @@
         </w:tc>
       </w:tr>
       <w:tr>
-        <w:tblPrEx>
-          <w:tblCellMar>
-            <w:top w:w="0" w:type="dxa"/>
-            <w:left w:w="0" w:type="dxa"/>
-            <w:bottom w:w="0" w:type="dxa"/>
-            <w:right w:w="0" w:type="dxa"/>
-          </w:tblCellMar>
-        </w:tblPrEx>
         <w:tc>
           <w:tcPr>
             <w:tcW w:w="1680" w:type="dxa"/>
@@ -9684,14 +9133,7 @@
                 <w:sz w:val="24"/>
                 <w:szCs w:val="24"/>
               </w:rPr>
-              <w:t xml:space="preserve">activities </w:t>
-            </w:r>
-            <w:r>
-              <w:rPr>
-                <w:sz w:val="24"/>
-                <w:szCs w:val="24"/>
-              </w:rPr>
-              <w:t>link on menu bar</w:t>
+              <w:t>activities link on menu bar</w:t>
             </w:r>
           </w:p>
         </w:tc>
@@ -9726,14 +9168,6 @@
         </w:tc>
       </w:tr>
       <w:tr>
-        <w:tblPrEx>
-          <w:tblCellMar>
-            <w:top w:w="0" w:type="dxa"/>
-            <w:left w:w="0" w:type="dxa"/>
-            <w:bottom w:w="0" w:type="dxa"/>
-            <w:right w:w="0" w:type="dxa"/>
-          </w:tblCellMar>
-        </w:tblPrEx>
         <w:tc>
           <w:tcPr>
             <w:tcW w:w="1680" w:type="dxa"/>
@@ -9786,16 +9220,7 @@
                 <w:szCs w:val="24"/>
                 <w:highlight w:val="white"/>
               </w:rPr>
-              <w:t>Check the interface link between the Activities page and Add activities</w:t>
-            </w:r>
-            <w:r>
-              <w:rPr>
-                <w:color w:val="343434"/>
-                <w:sz w:val="24"/>
-                <w:szCs w:val="24"/>
-                <w:highlight w:val="white"/>
-              </w:rPr>
-              <w:t xml:space="preserve"> page</w:t>
+              <w:t>Check the interface link between the Activities page and Add activities page</w:t>
             </w:r>
           </w:p>
         </w:tc>
@@ -9888,7 +9313,7 @@
           <w:sz w:val="24"/>
           <w:szCs w:val="24"/>
         </w:rPr>
-        <w:t xml:space="preserve">Home page - Login module - Activities page - Activities detail page </w:t>
+        <w:t>ITC-</w:t>
       </w:r>
       <w:r>
         <w:rPr>
@@ -9896,7 +9321,23 @@
           <w:sz w:val="24"/>
           <w:szCs w:val="24"/>
         </w:rPr>
-        <w:t xml:space="preserve">- Edit activities page  </w:t>
+        <w:t>22</w:t>
+      </w:r>
+      <w:r>
+        <w:rPr>
+          <w:b/>
+          <w:sz w:val="24"/>
+          <w:szCs w:val="24"/>
+        </w:rPr>
+        <w:t xml:space="preserve">: </w:t>
+      </w:r>
+      <w:r>
+        <w:rPr>
+          <w:b/>
+          <w:sz w:val="24"/>
+          <w:szCs w:val="24"/>
+        </w:rPr>
+        <w:t xml:space="preserve">Home page - Login module - Activities page - Activities detail page - Edit activities page  </w:t>
       </w:r>
     </w:p>
     <w:p>
@@ -9921,12 +9362,6 @@
           <w:insideV w:val="single" w:sz="8" w:space="0" w:color="000000"/>
         </w:tblBorders>
         <w:tblLayout w:type="fixed"/>
-        <w:tblCellMar>
-          <w:top w:w="0" w:type="dxa"/>
-          <w:left w:w="0" w:type="dxa"/>
-          <w:bottom w:w="0" w:type="dxa"/>
-          <w:right w:w="0" w:type="dxa"/>
-        </w:tblCellMar>
         <w:tblLook w:val="0600" w:firstRow="0" w:lastRow="0" w:firstColumn="0" w:lastColumn="0" w:noHBand="1" w:noVBand="1"/>
       </w:tblPr>
       <w:tblGrid>
@@ -9936,14 +9371,6 @@
         <w:gridCol w:w="2279"/>
       </w:tblGrid>
       <w:tr>
-        <w:tblPrEx>
-          <w:tblCellMar>
-            <w:top w:w="0" w:type="dxa"/>
-            <w:left w:w="0" w:type="dxa"/>
-            <w:bottom w:w="0" w:type="dxa"/>
-            <w:right w:w="0" w:type="dxa"/>
-          </w:tblCellMar>
-        </w:tblPrEx>
         <w:tc>
           <w:tcPr>
             <w:tcW w:w="1680" w:type="dxa"/>
@@ -9970,7 +9397,7 @@
                 <w:sz w:val="24"/>
                 <w:szCs w:val="24"/>
               </w:rPr>
-              <w:t>Test case ID</w:t>
+              <w:t>ID</w:t>
             </w:r>
           </w:p>
         </w:tc>
@@ -10085,14 +9512,6 @@
         </w:tc>
       </w:tr>
       <w:tr>
-        <w:tblPrEx>
-          <w:tblCellMar>
-            <w:top w:w="0" w:type="dxa"/>
-            <w:left w:w="0" w:type="dxa"/>
-            <w:bottom w:w="0" w:type="dxa"/>
-            <w:right w:w="0" w:type="dxa"/>
-          </w:tblCellMar>
-        </w:tblPrEx>
         <w:tc>
           <w:tcPr>
             <w:tcW w:w="1680" w:type="dxa"/>
@@ -10209,14 +9628,6 @@
         </w:tc>
       </w:tr>
       <w:tr>
-        <w:tblPrEx>
-          <w:tblCellMar>
-            <w:top w:w="0" w:type="dxa"/>
-            <w:left w:w="0" w:type="dxa"/>
-            <w:bottom w:w="0" w:type="dxa"/>
-            <w:right w:w="0" w:type="dxa"/>
-          </w:tblCellMar>
-        </w:tblPrEx>
         <w:tc>
           <w:tcPr>
             <w:tcW w:w="1680" w:type="dxa"/>
@@ -10305,14 +9716,7 @@
                 <w:sz w:val="24"/>
                 <w:szCs w:val="24"/>
               </w:rPr>
-              <w:t xml:space="preserve">activities </w:t>
-            </w:r>
-            <w:r>
-              <w:rPr>
-                <w:sz w:val="24"/>
-                <w:szCs w:val="24"/>
-              </w:rPr>
-              <w:t>link on menu bar</w:t>
+              <w:t>activities link on menu bar</w:t>
             </w:r>
           </w:p>
         </w:tc>
@@ -10347,14 +9751,6 @@
         </w:tc>
       </w:tr>
       <w:tr>
-        <w:tblPrEx>
-          <w:tblCellMar>
-            <w:top w:w="0" w:type="dxa"/>
-            <w:left w:w="0" w:type="dxa"/>
-            <w:bottom w:w="0" w:type="dxa"/>
-            <w:right w:w="0" w:type="dxa"/>
-          </w:tblCellMar>
-        </w:tblPrEx>
         <w:tc>
           <w:tcPr>
             <w:tcW w:w="1680" w:type="dxa"/>
@@ -10436,16 +9832,7 @@
                 <w:szCs w:val="24"/>
                 <w:highlight w:val="white"/>
               </w:rPr>
-              <w:t>From Activities page select an</w:t>
-            </w:r>
-            <w:r>
-              <w:rPr>
-                <w:color w:val="343434"/>
-                <w:sz w:val="24"/>
-                <w:szCs w:val="24"/>
-                <w:highlight w:val="white"/>
-              </w:rPr>
-              <w:t xml:space="preserve"> activity topic link</w:t>
+              <w:t>From Activities page select an activity topic link</w:t>
             </w:r>
           </w:p>
         </w:tc>
@@ -10480,14 +9867,6 @@
         </w:tc>
       </w:tr>
       <w:tr>
-        <w:tblPrEx>
-          <w:tblCellMar>
-            <w:top w:w="0" w:type="dxa"/>
-            <w:left w:w="0" w:type="dxa"/>
-            <w:bottom w:w="0" w:type="dxa"/>
-            <w:right w:w="0" w:type="dxa"/>
-          </w:tblCellMar>
-        </w:tblPrEx>
         <w:tc>
           <w:tcPr>
             <w:tcW w:w="1680" w:type="dxa"/>
@@ -10598,16 +9977,7 @@
                 <w:szCs w:val="24"/>
                 <w:highlight w:val="white"/>
               </w:rPr>
-              <w:t>Update activity detail to the databas</w:t>
-            </w:r>
-            <w:r>
-              <w:rPr>
-                <w:color w:val="343434"/>
-                <w:sz w:val="24"/>
-                <w:szCs w:val="24"/>
-                <w:highlight w:val="white"/>
-              </w:rPr>
-              <w:t>e and redirect to the Activities page</w:t>
+              <w:t>Update activity detail to the database and redirect to the Activities page</w:t>
             </w:r>
           </w:p>
         </w:tc>
@@ -10643,6 +10013,30 @@
           <w:szCs w:val="24"/>
         </w:rPr>
         <w:lastRenderedPageBreak/>
+        <w:t>ITC-</w:t>
+      </w:r>
+      <w:r>
+        <w:rPr>
+          <w:b/>
+          <w:sz w:val="24"/>
+          <w:szCs w:val="24"/>
+        </w:rPr>
+        <w:t>23</w:t>
+      </w:r>
+      <w:r>
+        <w:rPr>
+          <w:b/>
+          <w:sz w:val="24"/>
+          <w:szCs w:val="24"/>
+        </w:rPr>
+        <w:t xml:space="preserve">: </w:t>
+      </w:r>
+      <w:r>
+        <w:rPr>
+          <w:b/>
+          <w:sz w:val="24"/>
+          <w:szCs w:val="24"/>
+        </w:rPr>
         <w:t xml:space="preserve">Home page - Login module - Activities page - Activities detail page - Delete activities page  </w:t>
       </w:r>
     </w:p>
@@ -10668,12 +10062,6 @@
           <w:insideV w:val="single" w:sz="8" w:space="0" w:color="000000"/>
         </w:tblBorders>
         <w:tblLayout w:type="fixed"/>
-        <w:tblCellMar>
-          <w:top w:w="0" w:type="dxa"/>
-          <w:left w:w="0" w:type="dxa"/>
-          <w:bottom w:w="0" w:type="dxa"/>
-          <w:right w:w="0" w:type="dxa"/>
-        </w:tblCellMar>
         <w:tblLook w:val="0600" w:firstRow="0" w:lastRow="0" w:firstColumn="0" w:lastColumn="0" w:noHBand="1" w:noVBand="1"/>
       </w:tblPr>
       <w:tblGrid>
@@ -10683,14 +10071,6 @@
         <w:gridCol w:w="2279"/>
       </w:tblGrid>
       <w:tr>
-        <w:tblPrEx>
-          <w:tblCellMar>
-            <w:top w:w="0" w:type="dxa"/>
-            <w:left w:w="0" w:type="dxa"/>
-            <w:bottom w:w="0" w:type="dxa"/>
-            <w:right w:w="0" w:type="dxa"/>
-          </w:tblCellMar>
-        </w:tblPrEx>
         <w:tc>
           <w:tcPr>
             <w:tcW w:w="1680" w:type="dxa"/>
@@ -10717,7 +10097,7 @@
                 <w:sz w:val="24"/>
                 <w:szCs w:val="24"/>
               </w:rPr>
-              <w:t>Test case ID</w:t>
+              <w:t>ID</w:t>
             </w:r>
           </w:p>
         </w:tc>
@@ -10832,14 +10212,6 @@
         </w:tc>
       </w:tr>
       <w:tr>
-        <w:tblPrEx>
-          <w:tblCellMar>
-            <w:top w:w="0" w:type="dxa"/>
-            <w:left w:w="0" w:type="dxa"/>
-            <w:bottom w:w="0" w:type="dxa"/>
-            <w:right w:w="0" w:type="dxa"/>
-          </w:tblCellMar>
-        </w:tblPrEx>
         <w:tc>
           <w:tcPr>
             <w:tcW w:w="1680" w:type="dxa"/>
@@ -10956,14 +10328,6 @@
         </w:tc>
       </w:tr>
       <w:tr>
-        <w:tblPrEx>
-          <w:tblCellMar>
-            <w:top w:w="0" w:type="dxa"/>
-            <w:left w:w="0" w:type="dxa"/>
-            <w:bottom w:w="0" w:type="dxa"/>
-            <w:right w:w="0" w:type="dxa"/>
-          </w:tblCellMar>
-        </w:tblPrEx>
         <w:tc>
           <w:tcPr>
             <w:tcW w:w="1680" w:type="dxa"/>
@@ -11052,14 +10416,7 @@
                 <w:sz w:val="24"/>
                 <w:szCs w:val="24"/>
               </w:rPr>
-              <w:t xml:space="preserve">activities </w:t>
-            </w:r>
-            <w:r>
-              <w:rPr>
-                <w:sz w:val="24"/>
-                <w:szCs w:val="24"/>
-              </w:rPr>
-              <w:t>link on menu bar.</w:t>
+              <w:t>activities link on menu bar.</w:t>
             </w:r>
           </w:p>
         </w:tc>
@@ -11094,14 +10451,6 @@
         </w:tc>
       </w:tr>
       <w:tr>
-        <w:tblPrEx>
-          <w:tblCellMar>
-            <w:top w:w="0" w:type="dxa"/>
-            <w:left w:w="0" w:type="dxa"/>
-            <w:bottom w:w="0" w:type="dxa"/>
-            <w:right w:w="0" w:type="dxa"/>
-          </w:tblCellMar>
-        </w:tblPrEx>
         <w:tc>
           <w:tcPr>
             <w:tcW w:w="1680" w:type="dxa"/>
@@ -11212,29 +10561,12 @@
                 <w:szCs w:val="24"/>
                 <w:highlight w:val="white"/>
               </w:rPr>
-              <w:t>To be directed to Activities detail page of selected ac</w:t>
-            </w:r>
-            <w:r>
-              <w:rPr>
-                <w:color w:val="343434"/>
-                <w:sz w:val="24"/>
-                <w:szCs w:val="24"/>
-                <w:highlight w:val="white"/>
-              </w:rPr>
-              <w:t>tivity.</w:t>
+              <w:t>To be directed to Activities detail page of selected activity.</w:t>
             </w:r>
           </w:p>
         </w:tc>
       </w:tr>
       <w:tr>
-        <w:tblPrEx>
-          <w:tblCellMar>
-            <w:top w:w="0" w:type="dxa"/>
-            <w:left w:w="0" w:type="dxa"/>
-            <w:bottom w:w="0" w:type="dxa"/>
-            <w:right w:w="0" w:type="dxa"/>
-          </w:tblCellMar>
-        </w:tblPrEx>
         <w:tc>
           <w:tcPr>
             <w:tcW w:w="1680" w:type="dxa"/>
@@ -11380,7 +10712,7 @@
           <w:sz w:val="24"/>
           <w:szCs w:val="24"/>
         </w:rPr>
-        <w:t>Home page - Login module</w:t>
+        <w:t>ITC-</w:t>
       </w:r>
       <w:r>
         <w:rPr>
@@ -11388,7 +10720,7 @@
           <w:sz w:val="24"/>
           <w:szCs w:val="24"/>
         </w:rPr>
-        <w:t xml:space="preserve"> - Gallery</w:t>
+        <w:t>24</w:t>
       </w:r>
       <w:r>
         <w:rPr>
@@ -11396,7 +10728,15 @@
           <w:sz w:val="24"/>
           <w:szCs w:val="24"/>
         </w:rPr>
-        <w:t xml:space="preserve"> page - Album page </w:t>
+        <w:t xml:space="preserve">: </w:t>
+      </w:r>
+      <w:r>
+        <w:rPr>
+          <w:b/>
+          <w:sz w:val="24"/>
+          <w:szCs w:val="24"/>
+        </w:rPr>
+        <w:t xml:space="preserve">Home page - Login module - Gallery page - Album page </w:t>
       </w:r>
       <w:r>
         <w:rPr>
@@ -11437,12 +10777,6 @@
           <w:insideV w:val="single" w:sz="8" w:space="0" w:color="000000"/>
         </w:tblBorders>
         <w:tblLayout w:type="fixed"/>
-        <w:tblCellMar>
-          <w:top w:w="0" w:type="dxa"/>
-          <w:left w:w="0" w:type="dxa"/>
-          <w:bottom w:w="0" w:type="dxa"/>
-          <w:right w:w="0" w:type="dxa"/>
-        </w:tblCellMar>
         <w:tblLook w:val="0600" w:firstRow="0" w:lastRow="0" w:firstColumn="0" w:lastColumn="0" w:noHBand="1" w:noVBand="1"/>
       </w:tblPr>
       <w:tblGrid>
@@ -11452,14 +10786,6 @@
         <w:gridCol w:w="2279"/>
       </w:tblGrid>
       <w:tr>
-        <w:tblPrEx>
-          <w:tblCellMar>
-            <w:top w:w="0" w:type="dxa"/>
-            <w:left w:w="0" w:type="dxa"/>
-            <w:bottom w:w="0" w:type="dxa"/>
-            <w:right w:w="0" w:type="dxa"/>
-          </w:tblCellMar>
-        </w:tblPrEx>
         <w:tc>
           <w:tcPr>
             <w:tcW w:w="1680" w:type="dxa"/>
@@ -11486,7 +10812,7 @@
                 <w:sz w:val="24"/>
                 <w:szCs w:val="24"/>
               </w:rPr>
-              <w:t>Test case ID</w:t>
+              <w:t>ID</w:t>
             </w:r>
           </w:p>
         </w:tc>
@@ -11601,14 +10927,6 @@
         </w:tc>
       </w:tr>
       <w:tr>
-        <w:tblPrEx>
-          <w:tblCellMar>
-            <w:top w:w="0" w:type="dxa"/>
-            <w:left w:w="0" w:type="dxa"/>
-            <w:bottom w:w="0" w:type="dxa"/>
-            <w:right w:w="0" w:type="dxa"/>
-          </w:tblCellMar>
-        </w:tblPrEx>
         <w:tc>
           <w:tcPr>
             <w:tcW w:w="1680" w:type="dxa"/>
@@ -11725,14 +11043,6 @@
         </w:tc>
       </w:tr>
       <w:tr>
-        <w:tblPrEx>
-          <w:tblCellMar>
-            <w:top w:w="0" w:type="dxa"/>
-            <w:left w:w="0" w:type="dxa"/>
-            <w:bottom w:w="0" w:type="dxa"/>
-            <w:right w:w="0" w:type="dxa"/>
-          </w:tblCellMar>
-        </w:tblPrEx>
         <w:tc>
           <w:tcPr>
             <w:tcW w:w="1680" w:type="dxa"/>
@@ -11849,14 +11159,6 @@
         </w:tc>
       </w:tr>
       <w:tr>
-        <w:tblPrEx>
-          <w:tblCellMar>
-            <w:top w:w="0" w:type="dxa"/>
-            <w:left w:w="0" w:type="dxa"/>
-            <w:bottom w:w="0" w:type="dxa"/>
-            <w:right w:w="0" w:type="dxa"/>
-          </w:tblCellMar>
-        </w:tblPrEx>
         <w:tc>
           <w:tcPr>
             <w:tcW w:w="1680" w:type="dxa"/>
@@ -11967,29 +11269,12 @@
                 <w:szCs w:val="24"/>
                 <w:highlight w:val="white"/>
               </w:rPr>
-              <w:t>To be dir</w:t>
-            </w:r>
-            <w:r>
-              <w:rPr>
-                <w:color w:val="343434"/>
-                <w:sz w:val="24"/>
-                <w:szCs w:val="24"/>
-                <w:highlight w:val="white"/>
-              </w:rPr>
-              <w:t>ected to the Album page.</w:t>
+              <w:t>To be directed to the Album page.</w:t>
             </w:r>
           </w:p>
         </w:tc>
       </w:tr>
       <w:tr>
-        <w:tblPrEx>
-          <w:tblCellMar>
-            <w:top w:w="0" w:type="dxa"/>
-            <w:left w:w="0" w:type="dxa"/>
-            <w:bottom w:w="0" w:type="dxa"/>
-            <w:right w:w="0" w:type="dxa"/>
-          </w:tblCellMar>
-        </w:tblPrEx>
         <w:tc>
           <w:tcPr>
             <w:tcW w:w="1680" w:type="dxa"/>
@@ -12128,7 +11413,7 @@
           <w:szCs w:val="24"/>
         </w:rPr>
         <w:lastRenderedPageBreak/>
-        <w:t xml:space="preserve">Home page - Login module - History page - Edit history page - </w:t>
+        <w:t>ITC-</w:t>
       </w:r>
       <w:r>
         <w:rPr>
@@ -12136,7 +11421,23 @@
           <w:sz w:val="24"/>
           <w:szCs w:val="24"/>
         </w:rPr>
-        <w:t>Update history module</w:t>
+        <w:t>25</w:t>
+      </w:r>
+      <w:r>
+        <w:rPr>
+          <w:b/>
+          <w:sz w:val="24"/>
+          <w:szCs w:val="24"/>
+        </w:rPr>
+        <w:t xml:space="preserve">: </w:t>
+      </w:r>
+      <w:r>
+        <w:rPr>
+          <w:b/>
+          <w:sz w:val="24"/>
+          <w:szCs w:val="24"/>
+        </w:rPr>
+        <w:t>Home page - Login module - History page - Edit history page - Update history module</w:t>
       </w:r>
     </w:p>
     <w:p>
@@ -12161,12 +11462,6 @@
           <w:insideV w:val="single" w:sz="8" w:space="0" w:color="000000"/>
         </w:tblBorders>
         <w:tblLayout w:type="fixed"/>
-        <w:tblCellMar>
-          <w:top w:w="0" w:type="dxa"/>
-          <w:left w:w="0" w:type="dxa"/>
-          <w:bottom w:w="0" w:type="dxa"/>
-          <w:right w:w="0" w:type="dxa"/>
-        </w:tblCellMar>
         <w:tblLook w:val="0600" w:firstRow="0" w:lastRow="0" w:firstColumn="0" w:lastColumn="0" w:noHBand="1" w:noVBand="1"/>
       </w:tblPr>
       <w:tblGrid>
@@ -12176,14 +11471,6 @@
         <w:gridCol w:w="2279"/>
       </w:tblGrid>
       <w:tr>
-        <w:tblPrEx>
-          <w:tblCellMar>
-            <w:top w:w="0" w:type="dxa"/>
-            <w:left w:w="0" w:type="dxa"/>
-            <w:bottom w:w="0" w:type="dxa"/>
-            <w:right w:w="0" w:type="dxa"/>
-          </w:tblCellMar>
-        </w:tblPrEx>
         <w:tc>
           <w:tcPr>
             <w:tcW w:w="1680" w:type="dxa"/>
@@ -12210,7 +11497,7 @@
                 <w:sz w:val="24"/>
                 <w:szCs w:val="24"/>
               </w:rPr>
-              <w:t>Test case ID</w:t>
+              <w:t>ID</w:t>
             </w:r>
           </w:p>
         </w:tc>
@@ -12325,14 +11612,6 @@
         </w:tc>
       </w:tr>
       <w:tr>
-        <w:tblPrEx>
-          <w:tblCellMar>
-            <w:top w:w="0" w:type="dxa"/>
-            <w:left w:w="0" w:type="dxa"/>
-            <w:bottom w:w="0" w:type="dxa"/>
-            <w:right w:w="0" w:type="dxa"/>
-          </w:tblCellMar>
-        </w:tblPrEx>
         <w:tc>
           <w:tcPr>
             <w:tcW w:w="1680" w:type="dxa"/>
@@ -12449,14 +11728,6 @@
         </w:tc>
       </w:tr>
       <w:tr>
-        <w:tblPrEx>
-          <w:tblCellMar>
-            <w:top w:w="0" w:type="dxa"/>
-            <w:left w:w="0" w:type="dxa"/>
-            <w:bottom w:w="0" w:type="dxa"/>
-            <w:right w:w="0" w:type="dxa"/>
-          </w:tblCellMar>
-        </w:tblPrEx>
         <w:tc>
           <w:tcPr>
             <w:tcW w:w="1680" w:type="dxa"/>
@@ -12573,14 +11844,6 @@
         </w:tc>
       </w:tr>
       <w:tr>
-        <w:tblPrEx>
-          <w:tblCellMar>
-            <w:top w:w="0" w:type="dxa"/>
-            <w:left w:w="0" w:type="dxa"/>
-            <w:bottom w:w="0" w:type="dxa"/>
-            <w:right w:w="0" w:type="dxa"/>
-          </w:tblCellMar>
-        </w:tblPrEx>
         <w:tc>
           <w:tcPr>
             <w:tcW w:w="1680" w:type="dxa"/>
@@ -12697,14 +11960,6 @@
         </w:tc>
       </w:tr>
       <w:tr>
-        <w:tblPrEx>
-          <w:tblCellMar>
-            <w:top w:w="0" w:type="dxa"/>
-            <w:left w:w="0" w:type="dxa"/>
-            <w:bottom w:w="0" w:type="dxa"/>
-            <w:right w:w="0" w:type="dxa"/>
-          </w:tblCellMar>
-        </w:tblPrEx>
         <w:tc>
           <w:tcPr>
             <w:tcW w:w="1680" w:type="dxa"/>
@@ -12850,7 +12105,7 @@
           <w:sz w:val="24"/>
           <w:szCs w:val="24"/>
         </w:rPr>
-        <w:t>Home page - Login module</w:t>
+        <w:t>ITC-</w:t>
       </w:r>
       <w:r>
         <w:rPr>
@@ -12858,7 +12113,23 @@
           <w:sz w:val="24"/>
           <w:szCs w:val="24"/>
         </w:rPr>
-        <w:t xml:space="preserve"> -  Q&amp;A page - Question Answer module</w:t>
+        <w:t>26</w:t>
+      </w:r>
+      <w:r>
+        <w:rPr>
+          <w:b/>
+          <w:sz w:val="24"/>
+          <w:szCs w:val="24"/>
+        </w:rPr>
+        <w:t xml:space="preserve">: </w:t>
+      </w:r>
+      <w:r>
+        <w:rPr>
+          <w:b/>
+          <w:sz w:val="24"/>
+          <w:szCs w:val="24"/>
+        </w:rPr>
+        <w:t>Home page - Login module -  Q&amp;A page - Question Answer module</w:t>
       </w:r>
     </w:p>
     <w:p>
@@ -12883,12 +12154,6 @@
           <w:insideV w:val="single" w:sz="8" w:space="0" w:color="000000"/>
         </w:tblBorders>
         <w:tblLayout w:type="fixed"/>
-        <w:tblCellMar>
-          <w:top w:w="0" w:type="dxa"/>
-          <w:left w:w="0" w:type="dxa"/>
-          <w:bottom w:w="0" w:type="dxa"/>
-          <w:right w:w="0" w:type="dxa"/>
-        </w:tblCellMar>
         <w:tblLook w:val="0600" w:firstRow="0" w:lastRow="0" w:firstColumn="0" w:lastColumn="0" w:noHBand="1" w:noVBand="1"/>
       </w:tblPr>
       <w:tblGrid>
@@ -12898,14 +12163,6 @@
         <w:gridCol w:w="2279"/>
       </w:tblGrid>
       <w:tr>
-        <w:tblPrEx>
-          <w:tblCellMar>
-            <w:top w:w="0" w:type="dxa"/>
-            <w:left w:w="0" w:type="dxa"/>
-            <w:bottom w:w="0" w:type="dxa"/>
-            <w:right w:w="0" w:type="dxa"/>
-          </w:tblCellMar>
-        </w:tblPrEx>
         <w:tc>
           <w:tcPr>
             <w:tcW w:w="1681" w:type="dxa"/>
@@ -12932,7 +12189,7 @@
                 <w:sz w:val="24"/>
                 <w:szCs w:val="24"/>
               </w:rPr>
-              <w:t>Test case ID</w:t>
+              <w:t>ID</w:t>
             </w:r>
           </w:p>
         </w:tc>
@@ -13047,14 +12304,6 @@
         </w:tc>
       </w:tr>
       <w:tr>
-        <w:tblPrEx>
-          <w:tblCellMar>
-            <w:top w:w="0" w:type="dxa"/>
-            <w:left w:w="0" w:type="dxa"/>
-            <w:bottom w:w="0" w:type="dxa"/>
-            <w:right w:w="0" w:type="dxa"/>
-          </w:tblCellMar>
-        </w:tblPrEx>
         <w:tc>
           <w:tcPr>
             <w:tcW w:w="1681" w:type="dxa"/>
@@ -13171,14 +12420,6 @@
         </w:tc>
       </w:tr>
       <w:tr>
-        <w:tblPrEx>
-          <w:tblCellMar>
-            <w:top w:w="0" w:type="dxa"/>
-            <w:left w:w="0" w:type="dxa"/>
-            <w:bottom w:w="0" w:type="dxa"/>
-            <w:right w:w="0" w:type="dxa"/>
-          </w:tblCellMar>
-        </w:tblPrEx>
         <w:tc>
           <w:tcPr>
             <w:tcW w:w="1681" w:type="dxa"/>
@@ -13315,14 +12556,6 @@
         </w:tc>
       </w:tr>
       <w:tr>
-        <w:tblPrEx>
-          <w:tblCellMar>
-            <w:top w:w="0" w:type="dxa"/>
-            <w:left w:w="0" w:type="dxa"/>
-            <w:bottom w:w="0" w:type="dxa"/>
-            <w:right w:w="0" w:type="dxa"/>
-          </w:tblCellMar>
-        </w:tblPrEx>
         <w:tc>
           <w:tcPr>
             <w:tcW w:w="1681" w:type="dxa"/>
@@ -13439,14 +12672,6 @@
         </w:tc>
       </w:tr>
       <w:tr>
-        <w:tblPrEx>
-          <w:tblCellMar>
-            <w:top w:w="0" w:type="dxa"/>
-            <w:left w:w="0" w:type="dxa"/>
-            <w:bottom w:w="0" w:type="dxa"/>
-            <w:right w:w="0" w:type="dxa"/>
-          </w:tblCellMar>
-        </w:tblPrEx>
         <w:tc>
           <w:tcPr>
             <w:tcW w:w="1681" w:type="dxa"/>
@@ -13556,25 +12781,7 @@
                 <w:szCs w:val="24"/>
                 <w:highlight w:val="white"/>
               </w:rPr>
-              <w:t xml:space="preserve"> </w:t>
-            </w:r>
-            <w:r>
-              <w:rPr>
-                <w:color w:val="343434"/>
-                <w:sz w:val="24"/>
-                <w:szCs w:val="24"/>
-                <w:highlight w:val="white"/>
-              </w:rPr>
-              <w:t>Delete the question from</w:t>
-            </w:r>
-            <w:r>
-              <w:rPr>
-                <w:color w:val="343434"/>
-                <w:sz w:val="24"/>
-                <w:szCs w:val="24"/>
-                <w:highlight w:val="white"/>
-              </w:rPr>
-              <w:t xml:space="preserve"> database</w:t>
+              <w:t xml:space="preserve"> Delete the question from database</w:t>
             </w:r>
           </w:p>
         </w:tc>
@@ -13602,6 +12809,30 @@
           <w:szCs w:val="24"/>
         </w:rPr>
         <w:lastRenderedPageBreak/>
+        <w:t>ITC-</w:t>
+      </w:r>
+      <w:r>
+        <w:rPr>
+          <w:b/>
+          <w:sz w:val="24"/>
+          <w:szCs w:val="24"/>
+        </w:rPr>
+        <w:t>27</w:t>
+      </w:r>
+      <w:r>
+        <w:rPr>
+          <w:b/>
+          <w:sz w:val="24"/>
+          <w:szCs w:val="24"/>
+        </w:rPr>
+        <w:t xml:space="preserve">: </w:t>
+      </w:r>
+      <w:r>
+        <w:rPr>
+          <w:b/>
+          <w:sz w:val="24"/>
+          <w:szCs w:val="24"/>
+        </w:rPr>
         <w:t>Home page - Login module - Contact page</w:t>
       </w:r>
     </w:p>
@@ -13627,12 +12858,6 @@
           <w:insideV w:val="single" w:sz="8" w:space="0" w:color="000000"/>
         </w:tblBorders>
         <w:tblLayout w:type="fixed"/>
-        <w:tblCellMar>
-          <w:top w:w="0" w:type="dxa"/>
-          <w:left w:w="0" w:type="dxa"/>
-          <w:bottom w:w="0" w:type="dxa"/>
-          <w:right w:w="0" w:type="dxa"/>
-        </w:tblCellMar>
         <w:tblLook w:val="0600" w:firstRow="0" w:lastRow="0" w:firstColumn="0" w:lastColumn="0" w:noHBand="1" w:noVBand="1"/>
       </w:tblPr>
       <w:tblGrid>
@@ -13642,14 +12867,6 @@
         <w:gridCol w:w="2279"/>
       </w:tblGrid>
       <w:tr>
-        <w:tblPrEx>
-          <w:tblCellMar>
-            <w:top w:w="0" w:type="dxa"/>
-            <w:left w:w="0" w:type="dxa"/>
-            <w:bottom w:w="0" w:type="dxa"/>
-            <w:right w:w="0" w:type="dxa"/>
-          </w:tblCellMar>
-        </w:tblPrEx>
         <w:tc>
           <w:tcPr>
             <w:tcW w:w="1680" w:type="dxa"/>
@@ -13676,7 +12893,7 @@
                 <w:sz w:val="24"/>
                 <w:szCs w:val="24"/>
               </w:rPr>
-              <w:t>Test case ID</w:t>
+              <w:t>ID</w:t>
             </w:r>
           </w:p>
         </w:tc>
@@ -13791,14 +13008,6 @@
         </w:tc>
       </w:tr>
       <w:tr>
-        <w:tblPrEx>
-          <w:tblCellMar>
-            <w:top w:w="0" w:type="dxa"/>
-            <w:left w:w="0" w:type="dxa"/>
-            <w:bottom w:w="0" w:type="dxa"/>
-            <w:right w:w="0" w:type="dxa"/>
-          </w:tblCellMar>
-        </w:tblPrEx>
         <w:tc>
           <w:tcPr>
             <w:tcW w:w="1680" w:type="dxa"/>
@@ -13915,14 +13124,6 @@
         </w:tc>
       </w:tr>
       <w:tr>
-        <w:tblPrEx>
-          <w:tblCellMar>
-            <w:top w:w="0" w:type="dxa"/>
-            <w:left w:w="0" w:type="dxa"/>
-            <w:bottom w:w="0" w:type="dxa"/>
-            <w:right w:w="0" w:type="dxa"/>
-          </w:tblCellMar>
-        </w:tblPrEx>
         <w:tc>
           <w:tcPr>
             <w:tcW w:w="1680" w:type="dxa"/>
@@ -14054,6 +13255,30 @@
           <w:szCs w:val="24"/>
         </w:rPr>
       </w:pPr>
+      <w:r>
+        <w:rPr>
+          <w:b/>
+          <w:sz w:val="24"/>
+          <w:szCs w:val="24"/>
+        </w:rPr>
+        <w:t>ITC-</w:t>
+      </w:r>
+      <w:r>
+        <w:rPr>
+          <w:b/>
+          <w:sz w:val="24"/>
+          <w:szCs w:val="24"/>
+        </w:rPr>
+        <w:t>28</w:t>
+      </w:r>
+      <w:r>
+        <w:rPr>
+          <w:b/>
+          <w:sz w:val="24"/>
+          <w:szCs w:val="24"/>
+        </w:rPr>
+        <w:t xml:space="preserve">: </w:t>
+      </w:r>
       <w:r>
         <w:rPr>
           <w:b/>
@@ -14093,12 +13318,6 @@
           <w:insideV w:val="single" w:sz="8" w:space="0" w:color="000000"/>
         </w:tblBorders>
         <w:tblLayout w:type="fixed"/>
-        <w:tblCellMar>
-          <w:top w:w="0" w:type="dxa"/>
-          <w:left w:w="0" w:type="dxa"/>
-          <w:bottom w:w="0" w:type="dxa"/>
-          <w:right w:w="0" w:type="dxa"/>
-        </w:tblCellMar>
         <w:tblLook w:val="0600" w:firstRow="0" w:lastRow="0" w:firstColumn="0" w:lastColumn="0" w:noHBand="1" w:noVBand="1"/>
       </w:tblPr>
       <w:tblGrid>
@@ -14108,14 +13327,6 @@
         <w:gridCol w:w="2279"/>
       </w:tblGrid>
       <w:tr>
-        <w:tblPrEx>
-          <w:tblCellMar>
-            <w:top w:w="0" w:type="dxa"/>
-            <w:left w:w="0" w:type="dxa"/>
-            <w:bottom w:w="0" w:type="dxa"/>
-            <w:right w:w="0" w:type="dxa"/>
-          </w:tblCellMar>
-        </w:tblPrEx>
         <w:tc>
           <w:tcPr>
             <w:tcW w:w="1680" w:type="dxa"/>
@@ -14142,7 +13353,7 @@
                 <w:sz w:val="24"/>
                 <w:szCs w:val="24"/>
               </w:rPr>
-              <w:t>Test case ID</w:t>
+              <w:t>ID</w:t>
             </w:r>
           </w:p>
         </w:tc>
@@ -14257,14 +13468,6 @@
         </w:tc>
       </w:tr>
       <w:tr>
-        <w:tblPrEx>
-          <w:tblCellMar>
-            <w:top w:w="0" w:type="dxa"/>
-            <w:left w:w="0" w:type="dxa"/>
-            <w:bottom w:w="0" w:type="dxa"/>
-            <w:right w:w="0" w:type="dxa"/>
-          </w:tblCellMar>
-        </w:tblPrEx>
         <w:tc>
           <w:tcPr>
             <w:tcW w:w="1680" w:type="dxa"/>
@@ -14381,14 +13584,6 @@
         </w:tc>
       </w:tr>
       <w:tr>
-        <w:tblPrEx>
-          <w:tblCellMar>
-            <w:top w:w="0" w:type="dxa"/>
-            <w:left w:w="0" w:type="dxa"/>
-            <w:bottom w:w="0" w:type="dxa"/>
-            <w:right w:w="0" w:type="dxa"/>
-          </w:tblCellMar>
-        </w:tblPrEx>
         <w:tc>
           <w:tcPr>
             <w:tcW w:w="1680" w:type="dxa"/>
@@ -14520,8 +13715,6 @@
           <w:szCs w:val="24"/>
         </w:rPr>
       </w:pPr>
-      <w:bookmarkStart w:id="0" w:name="_GoBack"/>
-      <w:bookmarkEnd w:id="0"/>
     </w:p>
     <w:p>
       <w:pPr>
@@ -14530,6 +13723,30 @@
           <w:szCs w:val="24"/>
         </w:rPr>
       </w:pPr>
+      <w:r>
+        <w:rPr>
+          <w:b/>
+          <w:sz w:val="24"/>
+          <w:szCs w:val="24"/>
+        </w:rPr>
+        <w:t>ITC-</w:t>
+      </w:r>
+      <w:r>
+        <w:rPr>
+          <w:b/>
+          <w:sz w:val="24"/>
+          <w:szCs w:val="24"/>
+        </w:rPr>
+        <w:t>29</w:t>
+      </w:r>
+      <w:r>
+        <w:rPr>
+          <w:b/>
+          <w:sz w:val="24"/>
+          <w:szCs w:val="24"/>
+        </w:rPr>
+        <w:t xml:space="preserve">: </w:t>
+      </w:r>
       <w:r>
         <w:rPr>
           <w:b/>
@@ -14569,12 +13786,6 @@
           <w:insideV w:val="single" w:sz="8" w:space="0" w:color="000000"/>
         </w:tblBorders>
         <w:tblLayout w:type="fixed"/>
-        <w:tblCellMar>
-          <w:top w:w="0" w:type="dxa"/>
-          <w:left w:w="0" w:type="dxa"/>
-          <w:bottom w:w="0" w:type="dxa"/>
-          <w:right w:w="0" w:type="dxa"/>
-        </w:tblCellMar>
         <w:tblLook w:val="0600" w:firstRow="0" w:lastRow="0" w:firstColumn="0" w:lastColumn="0" w:noHBand="1" w:noVBand="1"/>
       </w:tblPr>
       <w:tblGrid>
@@ -14584,14 +13795,6 @@
         <w:gridCol w:w="2279"/>
       </w:tblGrid>
       <w:tr>
-        <w:tblPrEx>
-          <w:tblCellMar>
-            <w:top w:w="0" w:type="dxa"/>
-            <w:left w:w="0" w:type="dxa"/>
-            <w:bottom w:w="0" w:type="dxa"/>
-            <w:right w:w="0" w:type="dxa"/>
-          </w:tblCellMar>
-        </w:tblPrEx>
         <w:tc>
           <w:tcPr>
             <w:tcW w:w="1680" w:type="dxa"/>
@@ -14618,7 +13821,7 @@
                 <w:sz w:val="24"/>
                 <w:szCs w:val="24"/>
               </w:rPr>
-              <w:t>Test case ID</w:t>
+              <w:t>ID</w:t>
             </w:r>
           </w:p>
         </w:tc>
@@ -14733,14 +13936,6 @@
         </w:tc>
       </w:tr>
       <w:tr>
-        <w:tblPrEx>
-          <w:tblCellMar>
-            <w:top w:w="0" w:type="dxa"/>
-            <w:left w:w="0" w:type="dxa"/>
-            <w:bottom w:w="0" w:type="dxa"/>
-            <w:right w:w="0" w:type="dxa"/>
-          </w:tblCellMar>
-        </w:tblPrEx>
         <w:tc>
           <w:tcPr>
             <w:tcW w:w="1680" w:type="dxa"/>
@@ -14857,14 +14052,6 @@
         </w:tc>
       </w:tr>
       <w:tr>
-        <w:tblPrEx>
-          <w:tblCellMar>
-            <w:top w:w="0" w:type="dxa"/>
-            <w:left w:w="0" w:type="dxa"/>
-            <w:bottom w:w="0" w:type="dxa"/>
-            <w:right w:w="0" w:type="dxa"/>
-          </w:tblCellMar>
-        </w:tblPrEx>
         <w:tc>
           <w:tcPr>
             <w:tcW w:w="1680" w:type="dxa"/>
@@ -15043,6 +14230,8 @@
           <w:szCs w:val="24"/>
         </w:rPr>
       </w:pPr>
+      <w:bookmarkStart w:id="0" w:name="_GoBack"/>
+      <w:bookmarkEnd w:id="0"/>
     </w:p>
     <w:sectPr>
       <w:pgSz w:w="11909" w:h="16834"/>

</xml_diff>